<commit_message>
Version final de documentacion
</commit_message>
<xml_diff>
--- a/Practica1_Investigacion_grupo18.docx
+++ b/Practica1_Investigacion_grupo18.docx
@@ -35,12 +35,12 @@
           <wp:inline distB="114300" distT="114300" distL="114300" distR="114300">
             <wp:extent cx="5916349" cy="104775"/>
             <wp:effectExtent b="0" l="0" r="0" t="0"/>
-            <wp:docPr descr="Línea horizontal" id="3" name="image3.png"/>
+            <wp:docPr descr="Línea horizontal" id="4" name="image1.png"/>
             <a:graphic>
               <a:graphicData uri="http://schemas.openxmlformats.org/drawingml/2006/picture">
                 <pic:pic>
                   <pic:nvPicPr>
-                    <pic:cNvPr descr="Línea horizontal" id="0" name="image3.png"/>
+                    <pic:cNvPr descr="Línea horizontal" id="0" name="image1.png"/>
                     <pic:cNvPicPr preferRelativeResize="0"/>
                   </pic:nvPicPr>
                   <pic:blipFill>
@@ -93,12 +93,12 @@
           <wp:inline distB="114300" distT="114300" distL="114300" distR="114300">
             <wp:extent cx="5910263" cy="3940175"/>
             <wp:effectExtent b="0" l="0" r="0" t="0"/>
-            <wp:docPr descr="Imagen de marcador de posición" id="5" name="image5.jpg"/>
+            <wp:docPr descr="Imagen de marcador de posición" id="6" name="image3.jpg"/>
             <a:graphic>
               <a:graphicData uri="http://schemas.openxmlformats.org/drawingml/2006/picture">
                 <pic:pic>
                   <pic:nvPicPr>
-                    <pic:cNvPr descr="Imagen de marcador de posición" id="0" name="image5.jpg"/>
+                    <pic:cNvPr descr="Imagen de marcador de posición" id="0" name="image3.jpg"/>
                     <pic:cNvPicPr preferRelativeResize="0"/>
                   </pic:nvPicPr>
                   <pic:blipFill>
@@ -358,7 +358,7 @@
       <w:pPr>
         <w:numPr>
           <w:ilvl w:val="0"/>
-          <w:numId w:val="6"/>
+          <w:numId w:val="8"/>
         </w:numPr>
         <w:spacing w:after="0" w:afterAutospacing="0"/>
         <w:ind w:left="720" w:hanging="360"/>
@@ -380,7 +380,7 @@
       <w:pPr>
         <w:numPr>
           <w:ilvl w:val="0"/>
-          <w:numId w:val="6"/>
+          <w:numId w:val="8"/>
         </w:numPr>
         <w:spacing w:after="0" w:afterAutospacing="0" w:before="0" w:beforeAutospacing="0"/>
         <w:ind w:left="720" w:hanging="360"/>
@@ -402,7 +402,7 @@
       <w:pPr>
         <w:numPr>
           <w:ilvl w:val="0"/>
-          <w:numId w:val="6"/>
+          <w:numId w:val="8"/>
         </w:numPr>
         <w:spacing w:before="0" w:beforeAutospacing="0"/>
         <w:ind w:left="720" w:hanging="360"/>
@@ -417,7 +417,7 @@
           <w:szCs w:val="24"/>
           <w:rtl w:val="0"/>
         </w:rPr>
-        <w:t xml:space="preserve">Uso de los simuladores de red para planificar una infraestructura de red que se adapta a las necesidades de la organización.  </w:t>
+        <w:t xml:space="preserve">Valorar el uso  de los simuladores de red para la planificación de una infraestructura de red que se adapta a las necesidades de la organización.  </w:t>
       </w:r>
     </w:p>
     <w:p>
@@ -780,7 +780,7 @@
       <w:pPr>
         <w:numPr>
           <w:ilvl w:val="0"/>
-          <w:numId w:val="8"/>
+          <w:numId w:val="10"/>
         </w:numPr>
         <w:spacing w:after="0" w:afterAutospacing="0"/>
         <w:ind w:left="720" w:hanging="360"/>
@@ -803,7 +803,7 @@
       <w:pPr>
         <w:numPr>
           <w:ilvl w:val="0"/>
-          <w:numId w:val="8"/>
+          <w:numId w:val="10"/>
         </w:numPr>
         <w:spacing w:after="0" w:afterAutospacing="0" w:before="0" w:beforeAutospacing="0"/>
         <w:ind w:left="720" w:hanging="360"/>
@@ -827,7 +827,7 @@
       <w:pPr>
         <w:numPr>
           <w:ilvl w:val="0"/>
-          <w:numId w:val="8"/>
+          <w:numId w:val="10"/>
         </w:numPr>
         <w:spacing w:before="0" w:beforeAutospacing="0"/>
         <w:ind w:left="720" w:hanging="360"/>
@@ -1083,10 +1083,9 @@
     <w:p>
       <w:pPr>
         <w:rPr>
-          <w:rFonts w:ascii="Roboto" w:cs="Roboto" w:eastAsia="Roboto" w:hAnsi="Roboto"/>
-          <w:b w:val="1"/>
-          <w:sz w:val="27"/>
-          <w:szCs w:val="27"/>
+          <w:color w:val="5a6671"/>
+          <w:sz w:val="24"/>
+          <w:szCs w:val="24"/>
           <w:highlight w:val="white"/>
         </w:rPr>
       </w:pPr>
@@ -1101,12 +1100,12 @@
           <wp:inline distB="114300" distT="114300" distL="114300" distR="114300">
             <wp:extent cx="4510088" cy="1132124"/>
             <wp:effectExtent b="0" l="0" r="0" t="0"/>
-            <wp:docPr id="4" name="image4.png"/>
+            <wp:docPr id="5" name="image6.png"/>
             <a:graphic>
               <a:graphicData uri="http://schemas.openxmlformats.org/drawingml/2006/picture">
                 <pic:pic>
                   <pic:nvPicPr>
-                    <pic:cNvPr id="0" name="image4.png"/>
+                    <pic:cNvPr id="0" name="image6.png"/>
                     <pic:cNvPicPr preferRelativeResize="0"/>
                   </pic:nvPicPr>
                   <pic:blipFill>
@@ -1140,11 +1139,223 @@
       <w:pPr>
         <w:pStyle w:val="Heading2"/>
         <w:rPr>
+          <w:rFonts w:ascii="Roboto" w:cs="Roboto" w:eastAsia="Roboto" w:hAnsi="Roboto"/>
+          <w:b w:val="1"/>
+          <w:sz w:val="27"/>
+          <w:szCs w:val="27"/>
+          <w:highlight w:val="white"/>
+        </w:rPr>
+      </w:pPr>
+      <w:bookmarkStart w:colFirst="0" w:colLast="0" w:name="_xtwzwqgun479" w:id="21"/>
+      <w:bookmarkEnd w:id="21"/>
+      <w:r>
+        <w:rPr>
+          <w:rFonts w:ascii="Roboto" w:cs="Roboto" w:eastAsia="Roboto" w:hAnsi="Roboto"/>
+          <w:b w:val="1"/>
+          <w:sz w:val="27"/>
+          <w:szCs w:val="27"/>
+          <w:highlight w:val="white"/>
+          <w:rtl w:val="0"/>
+        </w:rPr>
+        <w:t xml:space="preserve">VIRL</w:t>
+      </w:r>
+    </w:p>
+    <w:p>
+      <w:pPr>
+        <w:jc w:val="both"/>
+        <w:rPr>
+          <w:color w:val="58585b"/>
+          <w:sz w:val="24"/>
+          <w:szCs w:val="24"/>
+          <w:highlight w:val="white"/>
+        </w:rPr>
+      </w:pPr>
+      <w:r>
+        <w:rPr>
+          <w:color w:val="58585b"/>
+          <w:sz w:val="24"/>
+          <w:szCs w:val="24"/>
+          <w:highlight w:val="white"/>
+          <w:rtl w:val="0"/>
+        </w:rPr>
+        <w:t xml:space="preserve">VIRL es un software de simulación de redes de Cisco. VIRL se envía con las máquinas virtuales del sistema operativo Cisco incluidas en el paquete de software, cuenta con facilidad de implementar, fácil de construir y fácil de colaborar. Se crean conexiones a equipos de red reales ampliando su laboratorio a dispositivos de red físicos y virtuales, es utilizada principalmente para pruebas, capacitación y aprendizaje.</w:t>
+      </w:r>
+    </w:p>
+    <w:p>
+      <w:pPr>
+        <w:jc w:val="both"/>
+        <w:rPr>
+          <w:color w:val="58585b"/>
+          <w:sz w:val="24"/>
+          <w:szCs w:val="24"/>
+          <w:highlight w:val="white"/>
+        </w:rPr>
+      </w:pPr>
+      <w:r>
+        <w:rPr>
+          <w:color w:val="58585b"/>
+          <w:sz w:val="24"/>
+          <w:szCs w:val="24"/>
+          <w:highlight w:val="white"/>
+          <w:rtl w:val="0"/>
+        </w:rPr>
+        <w:t xml:space="preserve">Proporciona un entorno de simulación y diseño de red ampliable y escalable. VIRL incluye algunos de los sistemas operativos de red de Cisco más populares como máquinas virtuales y Ubuntu Linux 14.04 LTS para simular nodos de red. VIRL también permite la capacidad de integrarse con máquinas virtuales de terceros como Vyatta, Juniper y otras.</w:t>
+      </w:r>
+      <w:r>
+        <w:rPr>
+          <w:rtl w:val="0"/>
+        </w:rPr>
+      </w:r>
+    </w:p>
+    <w:p>
+      <w:pPr>
+        <w:pStyle w:val="Heading2"/>
+        <w:rPr>
+          <w:rFonts w:ascii="Roboto" w:cs="Roboto" w:eastAsia="Roboto" w:hAnsi="Roboto"/>
+          <w:b w:val="1"/>
+          <w:sz w:val="27"/>
+          <w:szCs w:val="27"/>
+          <w:highlight w:val="white"/>
+        </w:rPr>
+      </w:pPr>
+      <w:bookmarkStart w:colFirst="0" w:colLast="0" w:name="_bbwgijmt1vbw" w:id="22"/>
+      <w:bookmarkEnd w:id="22"/>
+      <w:r>
+        <w:rPr>
+          <w:rtl w:val="0"/>
+        </w:rPr>
+      </w:r>
+    </w:p>
+    <w:p>
+      <w:pPr>
+        <w:pStyle w:val="Heading2"/>
+        <w:rPr>
+          <w:rFonts w:ascii="Roboto" w:cs="Roboto" w:eastAsia="Roboto" w:hAnsi="Roboto"/>
+          <w:b w:val="1"/>
+          <w:sz w:val="27"/>
+          <w:szCs w:val="27"/>
+          <w:highlight w:val="white"/>
+        </w:rPr>
+      </w:pPr>
+      <w:bookmarkStart w:colFirst="0" w:colLast="0" w:name="_3by1986vbu5o" w:id="23"/>
+      <w:bookmarkEnd w:id="23"/>
+      <w:r>
+        <w:rPr>
+          <w:rtl w:val="0"/>
+        </w:rPr>
+      </w:r>
+    </w:p>
+    <w:p>
+      <w:pPr>
+        <w:pStyle w:val="Heading2"/>
+        <w:rPr>
+          <w:rFonts w:ascii="Roboto" w:cs="Roboto" w:eastAsia="Roboto" w:hAnsi="Roboto"/>
+          <w:b w:val="1"/>
+          <w:sz w:val="27"/>
+          <w:szCs w:val="27"/>
+          <w:highlight w:val="white"/>
+        </w:rPr>
+      </w:pPr>
+      <w:bookmarkStart w:colFirst="0" w:colLast="0" w:name="_bnya1dhuolnc" w:id="24"/>
+      <w:bookmarkEnd w:id="24"/>
+      <w:r>
+        <w:rPr>
+          <w:rFonts w:ascii="Roboto" w:cs="Roboto" w:eastAsia="Roboto" w:hAnsi="Roboto"/>
+          <w:b w:val="1"/>
+          <w:sz w:val="27"/>
+          <w:szCs w:val="27"/>
+          <w:highlight w:val="white"/>
+          <w:rtl w:val="0"/>
+        </w:rPr>
+        <w:t xml:space="preserve">Cisco Packet Tracer</w:t>
+      </w:r>
+    </w:p>
+    <w:p>
+      <w:pPr>
+        <w:jc w:val="both"/>
+        <w:rPr>
+          <w:color w:val="545454"/>
+          <w:sz w:val="24"/>
+          <w:szCs w:val="24"/>
+          <w:highlight w:val="white"/>
+        </w:rPr>
+      </w:pPr>
+      <w:r>
+        <w:rPr>
+          <w:color w:val="545454"/>
+          <w:sz w:val="24"/>
+          <w:szCs w:val="24"/>
+          <w:highlight w:val="white"/>
+          <w:rtl w:val="0"/>
+        </w:rPr>
+        <w:t xml:space="preserve">Packet Tracer es la herramienta de simulación visual de Cisco que simula topologías de red compuestas por enrutadores, conmutadores, cortafuegos y más de Cisco. Packet Tracer se diseñó originalmente como una ayuda educativa para él , pero es un excelente simulador para cualquiera que busque una certificación de nivel de entrada de Cisco, como CCENT o CCNA R&amp;S. se puede realizar una gran variedad de funciones relacionadas con las redes, como diseñar y construir una red desde cero, trabajar sobre proyectos preconstruidos (incluye una gran variedad de ejemplos interesantes), probar nuevos diseños y topologías de red</w:t>
+      </w:r>
+    </w:p>
+    <w:p>
+      <w:pPr>
+        <w:jc w:val="center"/>
+        <w:rPr>
+          <w:color w:val="545454"/>
+          <w:sz w:val="24"/>
+          <w:szCs w:val="24"/>
+          <w:highlight w:val="white"/>
+        </w:rPr>
+      </w:pPr>
+      <w:r>
+        <w:rPr>
+          <w:color w:val="545454"/>
+          <w:sz w:val="24"/>
+          <w:szCs w:val="24"/>
+          <w:highlight w:val="white"/>
+        </w:rPr>
+        <w:drawing>
+          <wp:inline distB="114300" distT="114300" distL="114300" distR="114300">
+            <wp:extent cx="2366963" cy="1681789"/>
+            <wp:effectExtent b="0" l="0" r="0" t="0"/>
+            <wp:docPr id="2" name="image5.png"/>
+            <a:graphic>
+              <a:graphicData uri="http://schemas.openxmlformats.org/drawingml/2006/picture">
+                <pic:pic>
+                  <pic:nvPicPr>
+                    <pic:cNvPr id="0" name="image5.png"/>
+                    <pic:cNvPicPr preferRelativeResize="0"/>
+                  </pic:nvPicPr>
+                  <pic:blipFill>
+                    <a:blip r:embed="rId9"/>
+                    <a:srcRect b="0" l="0" r="0" t="0"/>
+                    <a:stretch>
+                      <a:fillRect/>
+                    </a:stretch>
+                  </pic:blipFill>
+                  <pic:spPr>
+                    <a:xfrm>
+                      <a:off x="0" y="0"/>
+                      <a:ext cx="2366963" cy="1681789"/>
+                    </a:xfrm>
+                    <a:prstGeom prst="rect"/>
+                    <a:ln/>
+                  </pic:spPr>
+                </pic:pic>
+              </a:graphicData>
+            </a:graphic>
+          </wp:inline>
+        </w:drawing>
+      </w:r>
+      <w:r>
+        <w:rPr>
+          <w:rtl w:val="0"/>
+        </w:rPr>
+      </w:r>
+    </w:p>
+    <w:p>
+      <w:pPr>
+        <w:pStyle w:val="Heading2"/>
+        <w:rPr>
           <w:color w:val="008575"/>
         </w:rPr>
       </w:pPr>
-      <w:bookmarkStart w:colFirst="0" w:colLast="0" w:name="_bbwgijmt1vbw" w:id="21"/>
-      <w:bookmarkEnd w:id="21"/>
+      <w:bookmarkStart w:colFirst="0" w:colLast="0" w:name="_yjd3x514523c" w:id="25"/>
+      <w:bookmarkEnd w:id="25"/>
       <w:r>
         <w:rPr>
           <w:rFonts w:ascii="Roboto" w:cs="Roboto" w:eastAsia="Roboto" w:hAnsi="Roboto"/>
@@ -1212,16 +1423,16 @@
           <wp:inline distB="114300" distT="114300" distL="114300" distR="114300">
             <wp:extent cx="2602455" cy="1624013"/>
             <wp:effectExtent b="0" l="0" r="0" t="0"/>
-            <wp:docPr id="1" name="image1.png"/>
+            <wp:docPr id="1" name="image4.png"/>
             <a:graphic>
               <a:graphicData uri="http://schemas.openxmlformats.org/drawingml/2006/picture">
                 <pic:pic>
                   <pic:nvPicPr>
-                    <pic:cNvPr id="0" name="image1.png"/>
+                    <pic:cNvPr id="0" name="image4.png"/>
                     <pic:cNvPicPr preferRelativeResize="0"/>
                   </pic:nvPicPr>
                   <pic:blipFill>
-                    <a:blip r:embed="rId9"/>
+                    <a:blip r:embed="rId10"/>
                     <a:srcRect b="0" l="0" r="0" t="0"/>
                     <a:stretch>
                       <a:fillRect/>
@@ -1253,8 +1464,8 @@
         <w:jc w:val="center"/>
         <w:rPr/>
       </w:pPr>
-      <w:bookmarkStart w:colFirst="0" w:colLast="0" w:name="_5luazn91krqw" w:id="22"/>
-      <w:bookmarkEnd w:id="22"/>
+      <w:bookmarkStart w:colFirst="0" w:colLast="0" w:name="_5luazn91krqw" w:id="26"/>
+      <w:bookmarkEnd w:id="26"/>
       <w:r>
         <w:rPr>
           <w:rtl w:val="0"/>
@@ -1308,238 +1519,182 @@
           <w:highlight w:val="white"/>
         </w:rPr>
       </w:pPr>
-      <w:bookmarkStart w:colFirst="0" w:colLast="0" w:name="_7eaghd9zgim" w:id="23"/>
-      <w:bookmarkEnd w:id="23"/>
-      <w:r>
+      <w:bookmarkStart w:colFirst="0" w:colLast="0" w:name="_7eaghd9zgim" w:id="27"/>
+      <w:bookmarkEnd w:id="27"/>
+      <w:r>
+        <w:rPr>
+          <w:rtl w:val="0"/>
+        </w:rPr>
+      </w:r>
+    </w:p>
+    <w:p>
+      <w:pPr>
+        <w:pStyle w:val="Heading2"/>
+        <w:jc w:val="both"/>
         <w:rPr>
           <w:rFonts w:ascii="Roboto" w:cs="Roboto" w:eastAsia="Roboto" w:hAnsi="Roboto"/>
           <w:b w:val="1"/>
           <w:sz w:val="27"/>
           <w:szCs w:val="27"/>
           <w:highlight w:val="white"/>
-          <w:rtl w:val="0"/>
-        </w:rPr>
-        <w:t xml:space="preserve">Ventajas de Eve-NG</w:t>
-      </w:r>
-    </w:p>
-    <w:p>
-      <w:pPr>
-        <w:numPr>
-          <w:ilvl w:val="0"/>
-          <w:numId w:val="10"/>
-        </w:numPr>
-        <w:spacing w:after="0" w:afterAutospacing="0"/>
-        <w:ind w:left="720" w:hanging="360"/>
-        <w:jc w:val="both"/>
-        <w:rPr>
-          <w:sz w:val="24"/>
-          <w:szCs w:val="24"/>
-          <w:u w:val="none"/>
-        </w:rPr>
-      </w:pPr>
-      <w:r>
-        <w:rPr>
-          <w:sz w:val="24"/>
-          <w:szCs w:val="24"/>
-          <w:rtl w:val="0"/>
-        </w:rPr>
-        <w:t xml:space="preserve">Está orientado a trabajar con ambientes más empresariales que requieran mayores presentaciones y que son infraestructuras de mayor tamaño.</w:t>
-      </w:r>
-    </w:p>
-    <w:p>
-      <w:pPr>
-        <w:numPr>
-          <w:ilvl w:val="0"/>
-          <w:numId w:val="10"/>
-        </w:numPr>
-        <w:spacing w:after="0" w:afterAutospacing="0" w:before="0" w:beforeAutospacing="0"/>
-        <w:ind w:left="720" w:hanging="360"/>
-        <w:jc w:val="both"/>
-        <w:rPr>
-          <w:sz w:val="24"/>
-          <w:szCs w:val="24"/>
-          <w:u w:val="none"/>
-        </w:rPr>
-      </w:pPr>
-      <w:r>
-        <w:rPr>
-          <w:sz w:val="24"/>
-          <w:szCs w:val="24"/>
-          <w:rtl w:val="0"/>
-        </w:rPr>
-        <w:t xml:space="preserve">Es de fácil uso ya que no necesita usar clientes. </w:t>
-      </w:r>
-    </w:p>
-    <w:p>
-      <w:pPr>
-        <w:numPr>
-          <w:ilvl w:val="0"/>
-          <w:numId w:val="10"/>
-        </w:numPr>
-        <w:spacing w:after="0" w:afterAutospacing="0" w:before="0" w:beforeAutospacing="0"/>
-        <w:ind w:left="720" w:hanging="360"/>
-        <w:jc w:val="both"/>
-        <w:rPr>
-          <w:sz w:val="24"/>
-          <w:szCs w:val="24"/>
-          <w:u w:val="none"/>
-        </w:rPr>
-      </w:pPr>
-      <w:r>
-        <w:rPr>
-          <w:sz w:val="24"/>
-          <w:szCs w:val="24"/>
-          <w:rtl w:val="0"/>
-        </w:rPr>
-        <w:t xml:space="preserve">Cuenta con una versión gratuita para la comunidad con las condiciones necesarias para obtener un certificado de conocimiento en redes.</w:t>
-      </w:r>
-    </w:p>
-    <w:p>
-      <w:pPr>
-        <w:numPr>
-          <w:ilvl w:val="0"/>
-          <w:numId w:val="10"/>
-        </w:numPr>
-        <w:spacing w:after="0" w:afterAutospacing="0" w:before="0" w:beforeAutospacing="0"/>
-        <w:ind w:left="720" w:hanging="360"/>
-        <w:jc w:val="both"/>
-        <w:rPr>
-          <w:sz w:val="24"/>
-          <w:szCs w:val="24"/>
-          <w:u w:val="none"/>
-        </w:rPr>
-      </w:pPr>
-      <w:r>
-        <w:rPr>
-          <w:sz w:val="24"/>
-          <w:szCs w:val="24"/>
-          <w:rtl w:val="0"/>
-        </w:rPr>
-        <w:t xml:space="preserve">En sus versiones más avanzadas permite el trabajo colaborativo de proyecto de redes.</w:t>
-      </w:r>
-    </w:p>
-    <w:p>
-      <w:pPr>
-        <w:numPr>
-          <w:ilvl w:val="0"/>
-          <w:numId w:val="10"/>
-        </w:numPr>
-        <w:spacing w:after="0" w:afterAutospacing="0" w:before="0" w:beforeAutospacing="0"/>
-        <w:ind w:left="720" w:hanging="360"/>
-        <w:jc w:val="both"/>
-        <w:rPr>
-          <w:sz w:val="24"/>
-          <w:szCs w:val="24"/>
-          <w:u w:val="none"/>
-        </w:rPr>
-      </w:pPr>
-      <w:r>
-        <w:rPr>
-          <w:sz w:val="24"/>
-          <w:szCs w:val="24"/>
-          <w:rtl w:val="0"/>
-        </w:rPr>
-        <w:t xml:space="preserve">La herramienta se ejecuta sobre una máquina virtual y ya está sintonizada para un mejor desempeño.</w:t>
-      </w:r>
-    </w:p>
-    <w:p>
-      <w:pPr>
-        <w:numPr>
-          <w:ilvl w:val="0"/>
-          <w:numId w:val="10"/>
-        </w:numPr>
-        <w:spacing w:before="0" w:beforeAutospacing="0"/>
-        <w:ind w:left="720" w:hanging="360"/>
-        <w:jc w:val="both"/>
-        <w:rPr>
-          <w:sz w:val="24"/>
-          <w:szCs w:val="24"/>
-          <w:u w:val="none"/>
-        </w:rPr>
-      </w:pPr>
-      <w:r>
-        <w:rPr>
-          <w:sz w:val="24"/>
-          <w:szCs w:val="24"/>
-          <w:rtl w:val="0"/>
-        </w:rPr>
-        <w:t xml:space="preserve">Permite trabajar con redes con gran cantidad de nodos y uso de topologías totalmente modificables. </w:t>
-      </w:r>
-    </w:p>
-    <w:p>
-      <w:pPr>
-        <w:jc w:val="both"/>
-        <w:rPr>
-          <w:sz w:val="24"/>
-          <w:szCs w:val="24"/>
-        </w:rPr>
-      </w:pPr>
-      <w:r>
-        <w:rPr>
-          <w:rtl w:val="0"/>
-        </w:rPr>
-      </w:r>
-    </w:p>
-    <w:p>
-      <w:pPr>
-        <w:jc w:val="both"/>
-        <w:rPr>
-          <w:sz w:val="24"/>
-          <w:szCs w:val="24"/>
-        </w:rPr>
-      </w:pPr>
-      <w:r>
-        <w:rPr>
-          <w:rtl w:val="0"/>
-        </w:rPr>
-      </w:r>
-    </w:p>
-    <w:p>
-      <w:pPr>
-        <w:jc w:val="both"/>
-        <w:rPr>
-          <w:sz w:val="24"/>
-          <w:szCs w:val="24"/>
-        </w:rPr>
-      </w:pPr>
-      <w:r>
-        <w:rPr>
-          <w:rtl w:val="0"/>
-        </w:rPr>
-      </w:r>
-    </w:p>
-    <w:p>
-      <w:pPr>
-        <w:jc w:val="both"/>
-        <w:rPr>
-          <w:sz w:val="24"/>
-          <w:szCs w:val="24"/>
-        </w:rPr>
-      </w:pPr>
-      <w:r>
-        <w:rPr>
-          <w:rtl w:val="0"/>
-        </w:rPr>
-      </w:r>
-    </w:p>
-    <w:p>
-      <w:pPr>
-        <w:pStyle w:val="Heading2"/>
-        <w:jc w:val="both"/>
+        </w:rPr>
+      </w:pPr>
+      <w:bookmarkStart w:colFirst="0" w:colLast="0" w:name="_dh4z8tyjcnmc" w:id="28"/>
+      <w:bookmarkEnd w:id="28"/>
+      <w:r>
         <w:rPr>
           <w:rFonts w:ascii="Roboto" w:cs="Roboto" w:eastAsia="Roboto" w:hAnsi="Roboto"/>
           <w:b w:val="1"/>
           <w:sz w:val="27"/>
           <w:szCs w:val="27"/>
           <w:highlight w:val="white"/>
-        </w:rPr>
-      </w:pPr>
-      <w:bookmarkStart w:colFirst="0" w:colLast="0" w:name="_qdsg9u554sgs" w:id="24"/>
-      <w:bookmarkEnd w:id="24"/>
-      <w:r>
-        <w:rPr>
-          <w:rtl w:val="0"/>
-        </w:rPr>
+          <w:rtl w:val="0"/>
+        </w:rPr>
+        <w:t xml:space="preserve">Ventajas de Eve-NG</w:t>
+      </w:r>
+    </w:p>
+    <w:p>
+      <w:pPr>
+        <w:numPr>
+          <w:ilvl w:val="0"/>
+          <w:numId w:val="12"/>
+        </w:numPr>
+        <w:spacing w:after="0" w:afterAutospacing="0"/>
+        <w:ind w:left="720" w:hanging="360"/>
+        <w:jc w:val="both"/>
+        <w:rPr>
+          <w:sz w:val="24"/>
+          <w:szCs w:val="24"/>
+          <w:u w:val="none"/>
+        </w:rPr>
+      </w:pPr>
+      <w:r>
+        <w:rPr>
+          <w:sz w:val="24"/>
+          <w:szCs w:val="24"/>
+          <w:rtl w:val="0"/>
+        </w:rPr>
+        <w:t xml:space="preserve">Está orientado a trabajar con ambientes más empresariales que requieran mayores presentaciones y que son infraestructuras de mayor tamaño.</w:t>
+      </w:r>
+    </w:p>
+    <w:p>
+      <w:pPr>
+        <w:numPr>
+          <w:ilvl w:val="0"/>
+          <w:numId w:val="12"/>
+        </w:numPr>
+        <w:spacing w:after="0" w:afterAutospacing="0" w:before="0" w:beforeAutospacing="0"/>
+        <w:ind w:left="720" w:hanging="360"/>
+        <w:jc w:val="both"/>
+        <w:rPr>
+          <w:sz w:val="24"/>
+          <w:szCs w:val="24"/>
+          <w:u w:val="none"/>
+        </w:rPr>
+      </w:pPr>
+      <w:r>
+        <w:rPr>
+          <w:sz w:val="24"/>
+          <w:szCs w:val="24"/>
+          <w:rtl w:val="0"/>
+        </w:rPr>
+        <w:t xml:space="preserve">Es de fácil uso ya que no necesita usar clientes. </w:t>
+      </w:r>
+    </w:p>
+    <w:p>
+      <w:pPr>
+        <w:numPr>
+          <w:ilvl w:val="0"/>
+          <w:numId w:val="12"/>
+        </w:numPr>
+        <w:spacing w:after="0" w:afterAutospacing="0" w:before="0" w:beforeAutospacing="0"/>
+        <w:ind w:left="720" w:hanging="360"/>
+        <w:jc w:val="both"/>
+        <w:rPr>
+          <w:sz w:val="24"/>
+          <w:szCs w:val="24"/>
+          <w:u w:val="none"/>
+        </w:rPr>
+      </w:pPr>
+      <w:r>
+        <w:rPr>
+          <w:sz w:val="24"/>
+          <w:szCs w:val="24"/>
+          <w:rtl w:val="0"/>
+        </w:rPr>
+        <w:t xml:space="preserve">Cuenta con una versión gratuita para la comunidad con las condiciones necesarias para obtener un certificado de conocimiento en redes.</w:t>
+      </w:r>
+    </w:p>
+    <w:p>
+      <w:pPr>
+        <w:numPr>
+          <w:ilvl w:val="0"/>
+          <w:numId w:val="12"/>
+        </w:numPr>
+        <w:spacing w:after="0" w:afterAutospacing="0" w:before="0" w:beforeAutospacing="0"/>
+        <w:ind w:left="720" w:hanging="360"/>
+        <w:jc w:val="both"/>
+        <w:rPr>
+          <w:sz w:val="24"/>
+          <w:szCs w:val="24"/>
+          <w:u w:val="none"/>
+        </w:rPr>
+      </w:pPr>
+      <w:r>
+        <w:rPr>
+          <w:sz w:val="24"/>
+          <w:szCs w:val="24"/>
+          <w:rtl w:val="0"/>
+        </w:rPr>
+        <w:t xml:space="preserve">En sus versiones más avanzadas permite el trabajo colaborativo de proyecto de redes.</w:t>
+      </w:r>
+    </w:p>
+    <w:p>
+      <w:pPr>
+        <w:numPr>
+          <w:ilvl w:val="0"/>
+          <w:numId w:val="12"/>
+        </w:numPr>
+        <w:spacing w:after="0" w:afterAutospacing="0" w:before="0" w:beforeAutospacing="0"/>
+        <w:ind w:left="720" w:hanging="360"/>
+        <w:jc w:val="both"/>
+        <w:rPr>
+          <w:sz w:val="24"/>
+          <w:szCs w:val="24"/>
+          <w:u w:val="none"/>
+        </w:rPr>
+      </w:pPr>
+      <w:r>
+        <w:rPr>
+          <w:sz w:val="24"/>
+          <w:szCs w:val="24"/>
+          <w:rtl w:val="0"/>
+        </w:rPr>
+        <w:t xml:space="preserve">La herramienta se ejecuta sobre una máquina virtual y ya está sintonizada para un mejor desempeño.</w:t>
+      </w:r>
+    </w:p>
+    <w:p>
+      <w:pPr>
+        <w:numPr>
+          <w:ilvl w:val="0"/>
+          <w:numId w:val="12"/>
+        </w:numPr>
+        <w:spacing w:before="0" w:beforeAutospacing="0"/>
+        <w:ind w:left="720" w:hanging="360"/>
+        <w:jc w:val="both"/>
+        <w:rPr>
+          <w:sz w:val="24"/>
+          <w:szCs w:val="24"/>
+          <w:u w:val="none"/>
+        </w:rPr>
+      </w:pPr>
+      <w:r>
+        <w:rPr>
+          <w:sz w:val="24"/>
+          <w:szCs w:val="24"/>
+          <w:rtl w:val="0"/>
+        </w:rPr>
+        <w:t xml:space="preserve">Permite trabajar con redes con gran cantidad de nodos y uso de topologías totalmente modificables. </w:t>
       </w:r>
     </w:p>
     <w:p>
@@ -1554,18 +1709,359 @@
           <w:highlight w:val="white"/>
         </w:rPr>
       </w:pPr>
-      <w:bookmarkStart w:colFirst="0" w:colLast="0" w:name="_g1d44oargs34" w:id="25"/>
-      <w:bookmarkEnd w:id="25"/>
-      <w:r>
+      <w:bookmarkStart w:colFirst="0" w:colLast="0" w:name="_qdsg9u554sgs" w:id="29"/>
+      <w:bookmarkEnd w:id="29"/>
+      <w:r>
+        <w:rPr>
+          <w:rtl w:val="0"/>
+        </w:rPr>
+      </w:r>
+    </w:p>
+    <w:p>
+      <w:pPr>
+        <w:rPr/>
+      </w:pPr>
+      <w:r>
+        <w:rPr>
+          <w:rtl w:val="0"/>
+        </w:rPr>
+      </w:r>
+    </w:p>
+    <w:p>
+      <w:pPr>
+        <w:rPr/>
+      </w:pPr>
+      <w:r>
+        <w:rPr>
+          <w:rtl w:val="0"/>
+        </w:rPr>
+      </w:r>
+    </w:p>
+    <w:p>
+      <w:pPr>
+        <w:pStyle w:val="Heading2"/>
+        <w:jc w:val="both"/>
         <w:rPr>
           <w:rFonts w:ascii="Roboto" w:cs="Roboto" w:eastAsia="Roboto" w:hAnsi="Roboto"/>
           <w:b w:val="1"/>
           <w:sz w:val="27"/>
           <w:szCs w:val="27"/>
           <w:highlight w:val="white"/>
+        </w:rPr>
+      </w:pPr>
+      <w:bookmarkStart w:colFirst="0" w:colLast="0" w:name="_g1d44oargs34" w:id="30"/>
+      <w:bookmarkEnd w:id="30"/>
+      <w:r>
+        <w:rPr>
+          <w:rFonts w:ascii="Roboto" w:cs="Roboto" w:eastAsia="Roboto" w:hAnsi="Roboto"/>
+          <w:b w:val="1"/>
+          <w:sz w:val="27"/>
+          <w:szCs w:val="27"/>
+          <w:highlight w:val="white"/>
           <w:rtl w:val="0"/>
         </w:rPr>
         <w:t xml:space="preserve">Desventajas de Eve-NG</w:t>
+      </w:r>
+    </w:p>
+    <w:p>
+      <w:pPr>
+        <w:numPr>
+          <w:ilvl w:val="0"/>
+          <w:numId w:val="11"/>
+        </w:numPr>
+        <w:spacing w:after="0" w:afterAutospacing="0"/>
+        <w:ind w:left="720" w:hanging="360"/>
+        <w:jc w:val="both"/>
+        <w:rPr>
+          <w:sz w:val="24"/>
+          <w:szCs w:val="24"/>
+          <w:u w:val="none"/>
+        </w:rPr>
+      </w:pPr>
+      <w:r>
+        <w:rPr>
+          <w:sz w:val="24"/>
+          <w:szCs w:val="24"/>
+          <w:rtl w:val="0"/>
+        </w:rPr>
+        <w:t xml:space="preserve">Cómo está destinado para ambientes empresariales , Eve-NG puede llegar hacer bastante complejo para usuarios que se quieren introducir al tema de red, por lo tanto no resulta ser tan amigable para su administración.</w:t>
+      </w:r>
+    </w:p>
+    <w:p>
+      <w:pPr>
+        <w:numPr>
+          <w:ilvl w:val="0"/>
+          <w:numId w:val="11"/>
+        </w:numPr>
+        <w:spacing w:after="0" w:afterAutospacing="0" w:before="0" w:beforeAutospacing="0"/>
+        <w:ind w:left="720" w:hanging="360"/>
+        <w:jc w:val="both"/>
+        <w:rPr>
+          <w:sz w:val="24"/>
+          <w:szCs w:val="24"/>
+          <w:u w:val="none"/>
+        </w:rPr>
+      </w:pPr>
+      <w:r>
+        <w:rPr>
+          <w:sz w:val="24"/>
+          <w:szCs w:val="24"/>
+          <w:rtl w:val="0"/>
+        </w:rPr>
+        <w:t xml:space="preserve">Siempre va requerir de un ambiente virtual para poder ser ejecutado.</w:t>
+      </w:r>
+    </w:p>
+    <w:p>
+      <w:pPr>
+        <w:numPr>
+          <w:ilvl w:val="0"/>
+          <w:numId w:val="11"/>
+        </w:numPr>
+        <w:spacing w:after="0" w:afterAutospacing="0" w:before="0" w:beforeAutospacing="0"/>
+        <w:ind w:left="720" w:hanging="360"/>
+        <w:jc w:val="both"/>
+        <w:rPr>
+          <w:sz w:val="24"/>
+          <w:szCs w:val="24"/>
+          <w:u w:val="none"/>
+        </w:rPr>
+      </w:pPr>
+      <w:r>
+        <w:rPr>
+          <w:sz w:val="24"/>
+          <w:szCs w:val="24"/>
+          <w:rtl w:val="0"/>
+        </w:rPr>
+        <w:t xml:space="preserve">Puede resultar complicado el proceso de subir imágenes para dispositivos, ya que esto se debe de realizar en el proceso de instalación o en un archivos dentro de unas carpetas de linux. </w:t>
+      </w:r>
+    </w:p>
+    <w:p>
+      <w:pPr>
+        <w:numPr>
+          <w:ilvl w:val="0"/>
+          <w:numId w:val="11"/>
+        </w:numPr>
+        <w:spacing w:after="0" w:afterAutospacing="0" w:before="0" w:beforeAutospacing="0"/>
+        <w:ind w:left="720" w:hanging="360"/>
+        <w:jc w:val="both"/>
+        <w:rPr>
+          <w:sz w:val="24"/>
+          <w:szCs w:val="24"/>
+          <w:u w:val="none"/>
+        </w:rPr>
+      </w:pPr>
+      <w:r>
+        <w:rPr>
+          <w:sz w:val="24"/>
+          <w:szCs w:val="24"/>
+          <w:rtl w:val="0"/>
+        </w:rPr>
+        <w:t xml:space="preserve">Requiere altos conocimientos en las instrucciones que ofrece el sistema para su virtualización ya que la mayoría de la gestión se realiza por línea de comando. </w:t>
+      </w:r>
+    </w:p>
+    <w:p>
+      <w:pPr>
+        <w:numPr>
+          <w:ilvl w:val="0"/>
+          <w:numId w:val="11"/>
+        </w:numPr>
+        <w:spacing w:before="0" w:beforeAutospacing="0"/>
+        <w:ind w:left="720" w:hanging="360"/>
+        <w:jc w:val="both"/>
+        <w:rPr>
+          <w:sz w:val="24"/>
+          <w:szCs w:val="24"/>
+          <w:u w:val="none"/>
+        </w:rPr>
+      </w:pPr>
+      <w:r>
+        <w:rPr>
+          <w:sz w:val="24"/>
+          <w:szCs w:val="24"/>
+          <w:rtl w:val="0"/>
+        </w:rPr>
+        <w:t xml:space="preserve">Aún no hay demasiada documentación para introducirse de manera sencilla y rápida a la herramienta. </w:t>
+      </w:r>
+    </w:p>
+    <w:p>
+      <w:pPr>
+        <w:pStyle w:val="Heading1"/>
+        <w:jc w:val="center"/>
+        <w:rPr/>
+      </w:pPr>
+      <w:bookmarkStart w:colFirst="0" w:colLast="0" w:name="_qzkr4gz73w00" w:id="31"/>
+      <w:bookmarkEnd w:id="31"/>
+      <w:r>
+        <w:rPr>
+          <w:rtl w:val="0"/>
+        </w:rPr>
+      </w:r>
+    </w:p>
+    <w:p>
+      <w:pPr>
+        <w:pStyle w:val="Heading1"/>
+        <w:jc w:val="center"/>
+        <w:rPr/>
+      </w:pPr>
+      <w:bookmarkStart w:colFirst="0" w:colLast="0" w:name="_83678xlpvoq3" w:id="32"/>
+      <w:bookmarkEnd w:id="32"/>
+      <w:r>
+        <w:rPr>
+          <w:rtl w:val="0"/>
+        </w:rPr>
+      </w:r>
+    </w:p>
+    <w:p>
+      <w:pPr>
+        <w:pStyle w:val="Heading1"/>
+        <w:jc w:val="center"/>
+        <w:rPr/>
+      </w:pPr>
+      <w:bookmarkStart w:colFirst="0" w:colLast="0" w:name="_cglgz4cvsnhi" w:id="33"/>
+      <w:bookmarkEnd w:id="33"/>
+      <w:r>
+        <w:rPr>
+          <w:rtl w:val="0"/>
+        </w:rPr>
+      </w:r>
+    </w:p>
+    <w:p>
+      <w:pPr>
+        <w:pStyle w:val="Heading1"/>
+        <w:jc w:val="left"/>
+        <w:rPr/>
+      </w:pPr>
+      <w:bookmarkStart w:colFirst="0" w:colLast="0" w:name="_mrwhlw8eigga" w:id="34"/>
+      <w:bookmarkEnd w:id="34"/>
+      <w:r>
+        <w:rPr>
+          <w:rtl w:val="0"/>
+        </w:rPr>
+      </w:r>
+    </w:p>
+    <w:p>
+      <w:pPr>
+        <w:rPr/>
+      </w:pPr>
+      <w:r>
+        <w:rPr>
+          <w:rtl w:val="0"/>
+        </w:rPr>
+      </w:r>
+    </w:p>
+    <w:p>
+      <w:pPr>
+        <w:rPr/>
+      </w:pPr>
+      <w:r>
+        <w:rPr>
+          <w:rtl w:val="0"/>
+        </w:rPr>
+      </w:r>
+    </w:p>
+    <w:p>
+      <w:pPr>
+        <w:rPr/>
+      </w:pPr>
+      <w:r>
+        <w:rPr>
+          <w:rtl w:val="0"/>
+        </w:rPr>
+      </w:r>
+    </w:p>
+    <w:p>
+      <w:pPr>
+        <w:rPr/>
+      </w:pPr>
+      <w:r>
+        <w:rPr>
+          <w:rtl w:val="0"/>
+        </w:rPr>
+      </w:r>
+    </w:p>
+    <w:p>
+      <w:pPr>
+        <w:rPr/>
+      </w:pPr>
+      <w:r>
+        <w:rPr>
+          <w:rtl w:val="0"/>
+        </w:rPr>
+      </w:r>
+    </w:p>
+    <w:p>
+      <w:pPr>
+        <w:pStyle w:val="Heading1"/>
+        <w:jc w:val="center"/>
+        <w:rPr/>
+      </w:pPr>
+      <w:bookmarkStart w:colFirst="0" w:colLast="0" w:name="_8ooul4hld5ly" w:id="35"/>
+      <w:bookmarkEnd w:id="35"/>
+      <w:r>
+        <w:rPr>
+          <w:rtl w:val="0"/>
+        </w:rPr>
+        <w:t xml:space="preserve">GNS 3</w:t>
+      </w:r>
+    </w:p>
+    <w:p>
+      <w:pPr>
+        <w:jc w:val="both"/>
+        <w:rPr>
+          <w:sz w:val="24"/>
+          <w:szCs w:val="24"/>
+        </w:rPr>
+      </w:pPr>
+      <w:r>
+        <w:rPr>
+          <w:sz w:val="24"/>
+          <w:szCs w:val="24"/>
+          <w:rtl w:val="0"/>
+        </w:rPr>
+        <w:t xml:space="preserve">Es un software de código abierto que permite la simulación de redes donde la instalación puede ser local en una computadora con el fin de ejecutar topologías de red, emulando redes complejas que corran protocolos de comunicaciones tan sofisticados como sean las imágenes de los dispositivos , cuenta con una interfaz de usuario que se ejecuta directamente como una aplicación, pero también cuenta con una opción para trabajar en una máquina virtual. </w:t>
+      </w:r>
+    </w:p>
+    <w:p>
+      <w:pPr>
+        <w:jc w:val="both"/>
+        <w:rPr>
+          <w:sz w:val="24"/>
+          <w:szCs w:val="24"/>
+        </w:rPr>
+      </w:pPr>
+      <w:r>
+        <w:rPr>
+          <w:sz w:val="24"/>
+          <w:szCs w:val="24"/>
+          <w:rtl w:val="0"/>
+        </w:rPr>
+        <w:t xml:space="preserve">Es un sistema adecuado para introducirse al diseño de infraestructura de redes, su administración suele ser bastante sencilla y amigable con el usuario con respecto a otros a otras herramientas similares.</w:t>
+      </w:r>
+    </w:p>
+    <w:p>
+      <w:pPr>
+        <w:pStyle w:val="Heading2"/>
+        <w:jc w:val="both"/>
+        <w:rPr>
+          <w:rFonts w:ascii="Roboto" w:cs="Roboto" w:eastAsia="Roboto" w:hAnsi="Roboto"/>
+          <w:b w:val="1"/>
+          <w:sz w:val="27"/>
+          <w:szCs w:val="27"/>
+          <w:highlight w:val="white"/>
+        </w:rPr>
+      </w:pPr>
+      <w:bookmarkStart w:colFirst="0" w:colLast="0" w:name="_9itwrn3uoyuf" w:id="36"/>
+      <w:bookmarkEnd w:id="36"/>
+      <w:r>
+        <w:rPr>
+          <w:rFonts w:ascii="Roboto" w:cs="Roboto" w:eastAsia="Roboto" w:hAnsi="Roboto"/>
+          <w:b w:val="1"/>
+          <w:sz w:val="27"/>
+          <w:szCs w:val="27"/>
+          <w:highlight w:val="white"/>
+          <w:rtl w:val="0"/>
+        </w:rPr>
+        <w:t xml:space="preserve">Ventajas de GNS3</w:t>
       </w:r>
     </w:p>
     <w:p>
@@ -1580,16 +2076,15 @@
         <w:rPr>
           <w:sz w:val="24"/>
           <w:szCs w:val="24"/>
-          <w:u w:val="none"/>
-        </w:rPr>
-      </w:pPr>
-      <w:r>
-        <w:rPr>
-          <w:sz w:val="24"/>
-          <w:szCs w:val="24"/>
-          <w:rtl w:val="0"/>
-        </w:rPr>
-        <w:t xml:space="preserve">Cómo está destinado para ambientes empresariales , Eve-NG puede llegar hacer bastante complejo para usuarios que se quieren introducir al tema de red, por lo tanto no resulta ser tan amigable para su administración.</w:t>
+        </w:rPr>
+      </w:pPr>
+      <w:r>
+        <w:rPr>
+          <w:sz w:val="24"/>
+          <w:szCs w:val="24"/>
+          <w:rtl w:val="0"/>
+        </w:rPr>
+        <w:t xml:space="preserve">Es de fácil administración para usuarios nuevos en el área de redes.</w:t>
       </w:r>
     </w:p>
     <w:p>
@@ -1604,16 +2099,15 @@
         <w:rPr>
           <w:sz w:val="24"/>
           <w:szCs w:val="24"/>
-          <w:u w:val="none"/>
-        </w:rPr>
-      </w:pPr>
-      <w:r>
-        <w:rPr>
-          <w:sz w:val="24"/>
-          <w:szCs w:val="24"/>
-          <w:rtl w:val="0"/>
-        </w:rPr>
-        <w:t xml:space="preserve">Siempre va requerir de un ambiente virtual para poder ser ejecutado.</w:t>
+        </w:rPr>
+      </w:pPr>
+      <w:r>
+        <w:rPr>
+          <w:sz w:val="24"/>
+          <w:szCs w:val="24"/>
+          <w:rtl w:val="0"/>
+        </w:rPr>
+        <w:t xml:space="preserve">Permite instalación de manera local como cualquier otra aplicación ejecutada en  Windows o linux, por lo que no necesita un hipervisor.</w:t>
       </w:r>
     </w:p>
     <w:p>
@@ -1628,16 +2122,15 @@
         <w:rPr>
           <w:sz w:val="24"/>
           <w:szCs w:val="24"/>
-          <w:u w:val="none"/>
-        </w:rPr>
-      </w:pPr>
-      <w:r>
-        <w:rPr>
-          <w:sz w:val="24"/>
-          <w:szCs w:val="24"/>
-          <w:rtl w:val="0"/>
-        </w:rPr>
-        <w:t xml:space="preserve">Puede resultar complicado el proceso de subir imágenes para dispositivos, ya que esto se debe de realizar en el proceso de instalación o en un archivos dentro de unas carpetas de linux. </w:t>
+        </w:rPr>
+      </w:pPr>
+      <w:r>
+        <w:rPr>
+          <w:sz w:val="24"/>
+          <w:szCs w:val="24"/>
+          <w:rtl w:val="0"/>
+        </w:rPr>
+        <w:t xml:space="preserve">Es sencillo la instalación de nuevas imágenes para trabajar con nuevos dispositivos simulados.</w:t>
       </w:r>
     </w:p>
     <w:p>
@@ -1652,6 +2145,29 @@
         <w:rPr>
           <w:sz w:val="24"/>
           <w:szCs w:val="24"/>
+        </w:rPr>
+      </w:pPr>
+      <w:r>
+        <w:rPr>
+          <w:sz w:val="24"/>
+          <w:szCs w:val="24"/>
+          <w:rtl w:val="0"/>
+        </w:rPr>
+        <w:t xml:space="preserve">La comunidad con la cuenta tiene bastante apoyo y existe mucha documentación.</w:t>
+      </w:r>
+    </w:p>
+    <w:p>
+      <w:pPr>
+        <w:numPr>
+          <w:ilvl w:val="0"/>
+          <w:numId w:val="9"/>
+        </w:numPr>
+        <w:spacing w:after="0" w:afterAutospacing="0" w:before="0" w:beforeAutospacing="0"/>
+        <w:ind w:left="720" w:hanging="360"/>
+        <w:jc w:val="both"/>
+        <w:rPr>
+          <w:sz w:val="24"/>
+          <w:szCs w:val="24"/>
           <w:u w:val="none"/>
         </w:rPr>
       </w:pPr>
@@ -1661,7 +2177,7 @@
           <w:szCs w:val="24"/>
           <w:rtl w:val="0"/>
         </w:rPr>
-        <w:t xml:space="preserve">Requiere altos conocimientos en las instrucciones que ofrece el sistema para su virtualización ya que la mayoría de la gestión se realiza por línea de comando. </w:t>
+        <w:t xml:space="preserve">Es de software libre y cuenta con licencias gratis para fines de estudio.</w:t>
       </w:r>
     </w:p>
     <w:p>
@@ -1685,277 +2201,7 @@
           <w:szCs w:val="24"/>
           <w:rtl w:val="0"/>
         </w:rPr>
-        <w:t xml:space="preserve">Aún no hay demasiada documentación para introducirse de manera sencilla y rápida a la herramienta. </w:t>
-      </w:r>
-    </w:p>
-    <w:p>
-      <w:pPr>
-        <w:rPr>
-          <w:sz w:val="24"/>
-          <w:szCs w:val="24"/>
-        </w:rPr>
-      </w:pPr>
-      <w:r>
-        <w:rPr>
-          <w:rtl w:val="0"/>
-        </w:rPr>
-      </w:r>
-    </w:p>
-    <w:p>
-      <w:pPr>
-        <w:rPr>
-          <w:sz w:val="24"/>
-          <w:szCs w:val="24"/>
-        </w:rPr>
-      </w:pPr>
-      <w:r>
-        <w:rPr>
-          <w:rtl w:val="0"/>
-        </w:rPr>
-      </w:r>
-    </w:p>
-    <w:p>
-      <w:pPr>
-        <w:rPr>
-          <w:sz w:val="24"/>
-          <w:szCs w:val="24"/>
-        </w:rPr>
-      </w:pPr>
-      <w:r>
-        <w:rPr>
-          <w:rtl w:val="0"/>
-        </w:rPr>
-      </w:r>
-    </w:p>
-    <w:p>
-      <w:pPr>
-        <w:rPr>
-          <w:sz w:val="24"/>
-          <w:szCs w:val="24"/>
-        </w:rPr>
-      </w:pPr>
-      <w:r>
-        <w:rPr>
-          <w:rtl w:val="0"/>
-        </w:rPr>
-      </w:r>
-    </w:p>
-    <w:p>
-      <w:pPr>
-        <w:rPr>
-          <w:sz w:val="24"/>
-          <w:szCs w:val="24"/>
-        </w:rPr>
-      </w:pPr>
-      <w:r>
-        <w:rPr>
-          <w:rtl w:val="0"/>
-        </w:rPr>
-      </w:r>
-    </w:p>
-    <w:p>
-      <w:pPr>
-        <w:rPr>
-          <w:sz w:val="24"/>
-          <w:szCs w:val="24"/>
-        </w:rPr>
-      </w:pPr>
-      <w:r>
-        <w:rPr>
-          <w:rtl w:val="0"/>
-        </w:rPr>
-      </w:r>
-    </w:p>
-    <w:p>
-      <w:pPr>
-        <w:rPr>
-          <w:sz w:val="24"/>
-          <w:szCs w:val="24"/>
-        </w:rPr>
-      </w:pPr>
-      <w:r>
-        <w:rPr>
-          <w:rtl w:val="0"/>
-        </w:rPr>
-      </w:r>
-    </w:p>
-    <w:p>
-      <w:pPr>
-        <w:rPr>
-          <w:sz w:val="24"/>
-          <w:szCs w:val="24"/>
-        </w:rPr>
-      </w:pPr>
-      <w:r>
-        <w:rPr>
-          <w:rtl w:val="0"/>
-        </w:rPr>
-      </w:r>
-    </w:p>
-    <w:p>
-      <w:pPr>
-        <w:rPr>
-          <w:sz w:val="24"/>
-          <w:szCs w:val="24"/>
-        </w:rPr>
-      </w:pPr>
-      <w:r>
-        <w:rPr>
-          <w:rtl w:val="0"/>
-        </w:rPr>
-      </w:r>
-    </w:p>
-    <w:p>
-      <w:pPr>
-        <w:rPr>
-          <w:sz w:val="24"/>
-          <w:szCs w:val="24"/>
-        </w:rPr>
-      </w:pPr>
-      <w:r>
-        <w:rPr>
-          <w:rtl w:val="0"/>
-        </w:rPr>
-      </w:r>
-    </w:p>
-    <w:p>
-      <w:pPr>
-        <w:rPr>
-          <w:sz w:val="24"/>
-          <w:szCs w:val="24"/>
-        </w:rPr>
-      </w:pPr>
-      <w:r>
-        <w:rPr>
-          <w:rtl w:val="0"/>
-        </w:rPr>
-      </w:r>
-    </w:p>
-    <w:p>
-      <w:pPr>
-        <w:rPr>
-          <w:sz w:val="24"/>
-          <w:szCs w:val="24"/>
-        </w:rPr>
-      </w:pPr>
-      <w:r>
-        <w:rPr>
-          <w:rtl w:val="0"/>
-        </w:rPr>
-      </w:r>
-    </w:p>
-    <w:p>
-      <w:pPr>
-        <w:rPr>
-          <w:sz w:val="24"/>
-          <w:szCs w:val="24"/>
-        </w:rPr>
-      </w:pPr>
-      <w:r>
-        <w:rPr>
-          <w:rtl w:val="0"/>
-        </w:rPr>
-      </w:r>
-    </w:p>
-    <w:p>
-      <w:pPr>
-        <w:rPr>
-          <w:sz w:val="24"/>
-          <w:szCs w:val="24"/>
-        </w:rPr>
-      </w:pPr>
-      <w:r>
-        <w:rPr>
-          <w:rtl w:val="0"/>
-        </w:rPr>
-      </w:r>
-    </w:p>
-    <w:p>
-      <w:pPr>
-        <w:rPr>
-          <w:sz w:val="24"/>
-          <w:szCs w:val="24"/>
-        </w:rPr>
-      </w:pPr>
-      <w:r>
-        <w:rPr>
-          <w:rtl w:val="0"/>
-        </w:rPr>
-      </w:r>
-    </w:p>
-    <w:p>
-      <w:pPr>
-        <w:rPr>
-          <w:sz w:val="24"/>
-          <w:szCs w:val="24"/>
-        </w:rPr>
-      </w:pPr>
-      <w:r>
-        <w:rPr>
-          <w:rtl w:val="0"/>
-        </w:rPr>
-      </w:r>
-    </w:p>
-    <w:p>
-      <w:pPr>
-        <w:rPr>
-          <w:sz w:val="24"/>
-          <w:szCs w:val="24"/>
-        </w:rPr>
-      </w:pPr>
-      <w:r>
-        <w:rPr>
-          <w:rtl w:val="0"/>
-        </w:rPr>
-      </w:r>
-    </w:p>
-    <w:p>
-      <w:pPr>
-        <w:pStyle w:val="Heading1"/>
-        <w:jc w:val="center"/>
-        <w:rPr/>
-      </w:pPr>
-      <w:bookmarkStart w:colFirst="0" w:colLast="0" w:name="_qzkr4gz73w00" w:id="26"/>
-      <w:bookmarkEnd w:id="26"/>
-      <w:r>
-        <w:rPr>
-          <w:rtl w:val="0"/>
-        </w:rPr>
-        <w:t xml:space="preserve">GNS 3</w:t>
-      </w:r>
-    </w:p>
-    <w:p>
-      <w:pPr>
-        <w:jc w:val="both"/>
-        <w:rPr>
-          <w:sz w:val="24"/>
-          <w:szCs w:val="24"/>
-        </w:rPr>
-      </w:pPr>
-      <w:r>
-        <w:rPr>
-          <w:sz w:val="24"/>
-          <w:szCs w:val="24"/>
-          <w:rtl w:val="0"/>
-        </w:rPr>
-        <w:t xml:space="preserve">Es un software de código abierto que permite la simulación de redes donde la instalación puede ser local en una computadora con el fin de ejecutar topologías de red, emulando redes complejas que corran protocolos de comunicaciones tan sofisticados como sean las imágenes de los dispositivos , cuenta con una interfaz de usuario que se ejecuta directamente como una aplicación, pero también cuenta con una opción para trabajar en una máquina virtual. </w:t>
-      </w:r>
-    </w:p>
-    <w:p>
-      <w:pPr>
-        <w:jc w:val="both"/>
-        <w:rPr>
-          <w:sz w:val="24"/>
-          <w:szCs w:val="24"/>
-        </w:rPr>
-      </w:pPr>
-      <w:r>
-        <w:rPr>
-          <w:sz w:val="24"/>
-          <w:szCs w:val="24"/>
-          <w:rtl w:val="0"/>
-        </w:rPr>
-        <w:t xml:space="preserve">Es un sistema adecuado para introducirse al diseño de infraestructura de redes, su administración suele ser bastante sencilla y amigable con el usuario con respecto a otros a otras herramientas similares.</w:t>
+        <w:t xml:space="preserve">Permite trabajar con diferentes marcas de dispositivos para simular.</w:t>
       </w:r>
     </w:p>
     <w:p>
@@ -1963,178 +2209,12 @@
         <w:pStyle w:val="Heading2"/>
         <w:jc w:val="both"/>
         <w:rPr>
-          <w:rFonts w:ascii="Roboto" w:cs="Roboto" w:eastAsia="Roboto" w:hAnsi="Roboto"/>
-          <w:b w:val="1"/>
-          <w:sz w:val="27"/>
-          <w:szCs w:val="27"/>
-          <w:highlight w:val="white"/>
-        </w:rPr>
-      </w:pPr>
-      <w:bookmarkStart w:colFirst="0" w:colLast="0" w:name="_9itwrn3uoyuf" w:id="27"/>
-      <w:bookmarkEnd w:id="27"/>
-      <w:r>
-        <w:rPr>
-          <w:rFonts w:ascii="Roboto" w:cs="Roboto" w:eastAsia="Roboto" w:hAnsi="Roboto"/>
-          <w:b w:val="1"/>
-          <w:sz w:val="27"/>
-          <w:szCs w:val="27"/>
-          <w:highlight w:val="white"/>
-          <w:rtl w:val="0"/>
-        </w:rPr>
-        <w:t xml:space="preserve">Ventajas de GNS3</w:t>
-      </w:r>
-    </w:p>
-    <w:p>
-      <w:pPr>
-        <w:numPr>
-          <w:ilvl w:val="0"/>
-          <w:numId w:val="7"/>
-        </w:numPr>
-        <w:spacing w:after="0" w:afterAutospacing="0"/>
-        <w:ind w:left="720" w:hanging="360"/>
-        <w:jc w:val="both"/>
-        <w:rPr>
-          <w:sz w:val="24"/>
-          <w:szCs w:val="24"/>
-        </w:rPr>
-      </w:pPr>
-      <w:r>
-        <w:rPr>
-          <w:sz w:val="24"/>
-          <w:szCs w:val="24"/>
-          <w:rtl w:val="0"/>
-        </w:rPr>
-        <w:t xml:space="preserve">Es de fácil administración para usuarios nuevos en el área de redes.</w:t>
-      </w:r>
-    </w:p>
-    <w:p>
-      <w:pPr>
-        <w:numPr>
-          <w:ilvl w:val="0"/>
-          <w:numId w:val="7"/>
-        </w:numPr>
-        <w:spacing w:after="0" w:afterAutospacing="0" w:before="0" w:beforeAutospacing="0"/>
-        <w:ind w:left="720" w:hanging="360"/>
-        <w:jc w:val="both"/>
-        <w:rPr>
-          <w:sz w:val="24"/>
-          <w:szCs w:val="24"/>
-        </w:rPr>
-      </w:pPr>
-      <w:r>
-        <w:rPr>
-          <w:sz w:val="24"/>
-          <w:szCs w:val="24"/>
-          <w:rtl w:val="0"/>
-        </w:rPr>
-        <w:t xml:space="preserve">Permite instalación de manera local como cualquier otra aplicación ejecutada en  Windows o linux, por lo que no necesita un hipervisor.</w:t>
-      </w:r>
-    </w:p>
-    <w:p>
-      <w:pPr>
-        <w:numPr>
-          <w:ilvl w:val="0"/>
-          <w:numId w:val="7"/>
-        </w:numPr>
-        <w:spacing w:after="0" w:afterAutospacing="0" w:before="0" w:beforeAutospacing="0"/>
-        <w:ind w:left="720" w:hanging="360"/>
-        <w:jc w:val="both"/>
-        <w:rPr>
-          <w:sz w:val="24"/>
-          <w:szCs w:val="24"/>
-        </w:rPr>
-      </w:pPr>
-      <w:r>
-        <w:rPr>
-          <w:sz w:val="24"/>
-          <w:szCs w:val="24"/>
-          <w:rtl w:val="0"/>
-        </w:rPr>
-        <w:t xml:space="preserve">Es sencillo la instalación de nuevas imágenes para trabajar con nuevos dispositivos simulados.</w:t>
-      </w:r>
-    </w:p>
-    <w:p>
-      <w:pPr>
-        <w:numPr>
-          <w:ilvl w:val="0"/>
-          <w:numId w:val="7"/>
-        </w:numPr>
-        <w:spacing w:after="0" w:afterAutospacing="0" w:before="0" w:beforeAutospacing="0"/>
-        <w:ind w:left="720" w:hanging="360"/>
-        <w:jc w:val="both"/>
-        <w:rPr>
-          <w:sz w:val="24"/>
-          <w:szCs w:val="24"/>
-        </w:rPr>
-      </w:pPr>
-      <w:r>
-        <w:rPr>
-          <w:sz w:val="24"/>
-          <w:szCs w:val="24"/>
-          <w:rtl w:val="0"/>
-        </w:rPr>
-        <w:t xml:space="preserve">La comunidad con la cuenta tiene bastante apoyo y existe mucha documentación.</w:t>
-      </w:r>
-    </w:p>
-    <w:p>
-      <w:pPr>
-        <w:numPr>
-          <w:ilvl w:val="0"/>
-          <w:numId w:val="7"/>
-        </w:numPr>
-        <w:spacing w:after="0" w:afterAutospacing="0" w:before="0" w:beforeAutospacing="0"/>
-        <w:ind w:left="720" w:hanging="360"/>
-        <w:jc w:val="both"/>
-        <w:rPr>
-          <w:sz w:val="24"/>
-          <w:szCs w:val="24"/>
-          <w:u w:val="none"/>
-        </w:rPr>
-      </w:pPr>
-      <w:r>
-        <w:rPr>
-          <w:sz w:val="24"/>
-          <w:szCs w:val="24"/>
-          <w:rtl w:val="0"/>
-        </w:rPr>
-        <w:t xml:space="preserve">Es de software libre y cuenta con licencias gratis para fines de estudio.</w:t>
-      </w:r>
-    </w:p>
-    <w:p>
-      <w:pPr>
-        <w:numPr>
-          <w:ilvl w:val="0"/>
-          <w:numId w:val="7"/>
-        </w:numPr>
-        <w:spacing w:before="0" w:beforeAutospacing="0"/>
-        <w:ind w:left="720" w:hanging="360"/>
-        <w:jc w:val="both"/>
-        <w:rPr>
-          <w:sz w:val="24"/>
-          <w:szCs w:val="24"/>
-          <w:u w:val="none"/>
-        </w:rPr>
-      </w:pPr>
-      <w:r>
-        <w:rPr>
-          <w:sz w:val="24"/>
-          <w:szCs w:val="24"/>
-          <w:rtl w:val="0"/>
-        </w:rPr>
-        <w:t xml:space="preserve">Permite trabajar con diferentes marcas de dispositivos para simular.</w:t>
-      </w:r>
-    </w:p>
-    <w:p>
-      <w:pPr>
-        <w:pStyle w:val="Heading2"/>
-        <w:jc w:val="both"/>
-        <w:rPr>
-          <w:sz w:val="24"/>
-          <w:szCs w:val="24"/>
-        </w:rPr>
-      </w:pPr>
-      <w:bookmarkStart w:colFirst="0" w:colLast="0" w:name="_8zxx7njakymx" w:id="28"/>
-      <w:bookmarkEnd w:id="28"/>
+          <w:sz w:val="24"/>
+          <w:szCs w:val="24"/>
+        </w:rPr>
+      </w:pPr>
+      <w:bookmarkStart w:colFirst="0" w:colLast="0" w:name="_8zxx7njakymx" w:id="37"/>
+      <w:bookmarkEnd w:id="37"/>
       <w:r>
         <w:rPr>
           <w:rFonts w:ascii="Roboto" w:cs="Roboto" w:eastAsia="Roboto" w:hAnsi="Roboto"/>
@@ -2285,8 +2365,8 @@
         <w:pStyle w:val="Heading1"/>
         <w:rPr/>
       </w:pPr>
-      <w:bookmarkStart w:colFirst="0" w:colLast="0" w:name="_5g5bf0juswfu" w:id="29"/>
-      <w:bookmarkEnd w:id="29"/>
+      <w:bookmarkStart w:colFirst="0" w:colLast="0" w:name="_5g5bf0juswfu" w:id="38"/>
+      <w:bookmarkEnd w:id="38"/>
       <w:r>
         <w:rPr>
           <w:rtl w:val="0"/>
@@ -2952,8 +3032,433 @@
         <w:pStyle w:val="Heading1"/>
         <w:rPr/>
       </w:pPr>
-      <w:bookmarkStart w:colFirst="0" w:colLast="0" w:name="_uf5p8i8tk76t" w:id="30"/>
-      <w:bookmarkEnd w:id="30"/>
+      <w:bookmarkStart w:colFirst="0" w:colLast="0" w:name="_vr063c8w5dyl" w:id="39"/>
+      <w:bookmarkEnd w:id="39"/>
+      <w:r>
+        <w:rPr>
+          <w:rtl w:val="0"/>
+        </w:rPr>
+        <w:t xml:space="preserve">Dispositivos usados en GNS3/EVE-NG</w:t>
+      </w:r>
+    </w:p>
+    <w:p>
+      <w:pPr>
+        <w:pStyle w:val="Heading2"/>
+        <w:jc w:val="both"/>
+        <w:rPr>
+          <w:rFonts w:ascii="Roboto" w:cs="Roboto" w:eastAsia="Roboto" w:hAnsi="Roboto"/>
+          <w:b w:val="1"/>
+          <w:sz w:val="27"/>
+          <w:szCs w:val="27"/>
+          <w:highlight w:val="white"/>
+        </w:rPr>
+      </w:pPr>
+      <w:bookmarkStart w:colFirst="0" w:colLast="0" w:name="_e2comiezm70y" w:id="40"/>
+      <w:bookmarkEnd w:id="40"/>
+      <w:r>
+        <w:rPr>
+          <w:rFonts w:ascii="Roboto" w:cs="Roboto" w:eastAsia="Roboto" w:hAnsi="Roboto"/>
+          <w:b w:val="1"/>
+          <w:sz w:val="27"/>
+          <w:szCs w:val="27"/>
+          <w:highlight w:val="white"/>
+          <w:rtl w:val="0"/>
+        </w:rPr>
+        <w:t xml:space="preserve">Routers</w:t>
+      </w:r>
+    </w:p>
+    <w:p>
+      <w:pPr>
+        <w:jc w:val="both"/>
+        <w:rPr>
+          <w:sz w:val="24"/>
+          <w:szCs w:val="24"/>
+        </w:rPr>
+      </w:pPr>
+      <w:r>
+        <w:rPr>
+          <w:sz w:val="24"/>
+          <w:szCs w:val="24"/>
+          <w:rtl w:val="0"/>
+        </w:rPr>
+        <w:t xml:space="preserve">Es un dispositivo que conecta dos o más redes o subredes de conmutación de paquetes. Tiene dos funciones principales: administrar el tráfico entre estas redes mediante el reenvío de paquetes de datos a sus direcciones IP previstas y permitir que varios dispositivos utilicen la misma conexión a Internet.</w:t>
+      </w:r>
+    </w:p>
+    <w:p>
+      <w:pPr>
+        <w:jc w:val="both"/>
+        <w:rPr>
+          <w:sz w:val="24"/>
+          <w:szCs w:val="24"/>
+        </w:rPr>
+      </w:pPr>
+      <w:r>
+        <w:rPr>
+          <w:sz w:val="24"/>
+          <w:szCs w:val="24"/>
+          <w:rtl w:val="0"/>
+        </w:rPr>
+        <w:t xml:space="preserve">Los modelos compatibles con estos modelos están los:</w:t>
+      </w:r>
+      <w:r>
+        <w:rPr>
+          <w:rtl w:val="0"/>
+        </w:rPr>
+      </w:r>
+    </w:p>
+    <w:p>
+      <w:pPr>
+        <w:jc w:val="both"/>
+        <w:rPr>
+          <w:sz w:val="24"/>
+          <w:szCs w:val="24"/>
+        </w:rPr>
+      </w:pPr>
+      <w:r>
+        <w:rPr>
+          <w:sz w:val="24"/>
+          <w:szCs w:val="24"/>
+          <w:rtl w:val="0"/>
+        </w:rPr>
+        <w:t xml:space="preserve">Cisco 7200, 3600, 3620, 3640 and 3660, 3700, 3725, 3745, 2600 series (2610 to 2650XM &amp; 2691) and 1700 series (1720 to 1760).</w:t>
+      </w:r>
+    </w:p>
+    <w:p>
+      <w:pPr>
+        <w:pStyle w:val="Heading2"/>
+        <w:jc w:val="both"/>
+        <w:rPr>
+          <w:rFonts w:ascii="Roboto" w:cs="Roboto" w:eastAsia="Roboto" w:hAnsi="Roboto"/>
+          <w:b w:val="1"/>
+          <w:sz w:val="27"/>
+          <w:szCs w:val="27"/>
+          <w:highlight w:val="white"/>
+        </w:rPr>
+      </w:pPr>
+      <w:bookmarkStart w:colFirst="0" w:colLast="0" w:name="_zcdjiztnjmzv" w:id="41"/>
+      <w:bookmarkEnd w:id="41"/>
+      <w:r>
+        <w:rPr>
+          <w:rFonts w:ascii="Roboto" w:cs="Roboto" w:eastAsia="Roboto" w:hAnsi="Roboto"/>
+          <w:b w:val="1"/>
+          <w:sz w:val="27"/>
+          <w:szCs w:val="27"/>
+          <w:highlight w:val="white"/>
+          <w:rtl w:val="0"/>
+        </w:rPr>
+        <w:t xml:space="preserve">Switch</w:t>
+      </w:r>
+    </w:p>
+    <w:p>
+      <w:pPr>
+        <w:jc w:val="both"/>
+        <w:rPr>
+          <w:sz w:val="24"/>
+          <w:szCs w:val="24"/>
+        </w:rPr>
+      </w:pPr>
+      <w:r>
+        <w:rPr>
+          <w:sz w:val="24"/>
+          <w:szCs w:val="24"/>
+          <w:rtl w:val="0"/>
+        </w:rPr>
+        <w:t xml:space="preserve">Dispositivos que facilitan el intercambio de recursos al conectar todos los dispositivos, incluidas las computadoras, las impresoras y los servidores, en una red de pequeñas empresas, estos dispositivos conectados pueden compartir información y comunicarse entre sí, independientemente de dónde se encuentren en un edificio o en un campus. La construcción de una red para pequeñas empresas no es posible sin conmutadores para unir dispositivos, a diferencia de los Hub son más inteligentes ya que pueden manejar un canal exclusivo entre el emisor y receptor dentro de la red. </w:t>
+      </w:r>
+    </w:p>
+    <w:p>
+      <w:pPr>
+        <w:pStyle w:val="Heading2"/>
+        <w:jc w:val="both"/>
+        <w:rPr>
+          <w:rFonts w:ascii="Roboto" w:cs="Roboto" w:eastAsia="Roboto" w:hAnsi="Roboto"/>
+          <w:b w:val="1"/>
+          <w:sz w:val="27"/>
+          <w:szCs w:val="27"/>
+          <w:highlight w:val="white"/>
+        </w:rPr>
+      </w:pPr>
+      <w:bookmarkStart w:colFirst="0" w:colLast="0" w:name="_43bm15ig1zu6" w:id="42"/>
+      <w:bookmarkEnd w:id="42"/>
+      <w:r>
+        <w:rPr>
+          <w:rFonts w:ascii="Roboto" w:cs="Roboto" w:eastAsia="Roboto" w:hAnsi="Roboto"/>
+          <w:b w:val="1"/>
+          <w:sz w:val="27"/>
+          <w:szCs w:val="27"/>
+          <w:highlight w:val="white"/>
+          <w:rtl w:val="0"/>
+        </w:rPr>
+        <w:t xml:space="preserve">Hub</w:t>
+      </w:r>
+    </w:p>
+    <w:p>
+      <w:pPr>
+        <w:pBdr>
+          <w:top w:color="auto" w:space="0" w:sz="0" w:val="none"/>
+          <w:left w:color="auto" w:space="0" w:sz="0" w:val="none"/>
+          <w:bottom w:color="auto" w:space="0" w:sz="0" w:val="none"/>
+          <w:right w:color="auto" w:space="0" w:sz="0" w:val="none"/>
+          <w:between w:color="auto" w:space="0" w:sz="0" w:val="none"/>
+        </w:pBdr>
+        <w:spacing w:after="160" w:lineRule="auto"/>
+        <w:jc w:val="both"/>
+        <w:rPr>
+          <w:sz w:val="24"/>
+          <w:szCs w:val="24"/>
+        </w:rPr>
+      </w:pPr>
+      <w:r>
+        <w:rPr>
+          <w:sz w:val="24"/>
+          <w:szCs w:val="24"/>
+          <w:rtl w:val="0"/>
+        </w:rPr>
+        <w:t xml:space="preserve">Es un dispositivo de red de capa física que se utiliza para conectar varios dispositivos en una red. Generalmente se usan para conectar computadoras en una LAN. Cuenta con muchos puertos. Una computadora que pretende conectarse a la red está conectada a uno de estos puertos. Cuando una trama de datos llega a un puerto, se transmite a todos los demás puertos, sin considerar si está destinada a un destino en particular o no.</w:t>
+      </w:r>
+    </w:p>
+    <w:p>
+      <w:pPr>
+        <w:pStyle w:val="Heading2"/>
+        <w:jc w:val="both"/>
+        <w:rPr>
+          <w:rFonts w:ascii="Roboto" w:cs="Roboto" w:eastAsia="Roboto" w:hAnsi="Roboto"/>
+          <w:b w:val="1"/>
+          <w:sz w:val="27"/>
+          <w:szCs w:val="27"/>
+          <w:highlight w:val="white"/>
+        </w:rPr>
+      </w:pPr>
+      <w:bookmarkStart w:colFirst="0" w:colLast="0" w:name="_gy6goejjtoq2" w:id="43"/>
+      <w:bookmarkEnd w:id="43"/>
+      <w:r>
+        <w:rPr>
+          <w:rFonts w:ascii="Roboto" w:cs="Roboto" w:eastAsia="Roboto" w:hAnsi="Roboto"/>
+          <w:b w:val="1"/>
+          <w:sz w:val="27"/>
+          <w:szCs w:val="27"/>
+          <w:highlight w:val="white"/>
+          <w:rtl w:val="0"/>
+        </w:rPr>
+        <w:t xml:space="preserve">Interfaces Cloud</w:t>
+      </w:r>
+    </w:p>
+    <w:p>
+      <w:pPr>
+        <w:jc w:val="both"/>
+        <w:rPr>
+          <w:sz w:val="24"/>
+          <w:szCs w:val="24"/>
+        </w:rPr>
+      </w:pPr>
+      <w:r>
+        <w:rPr>
+          <w:sz w:val="24"/>
+          <w:szCs w:val="24"/>
+          <w:rtl w:val="0"/>
+        </w:rPr>
+        <w:t xml:space="preserve">Son usadas para poder conectarse a una red física al exterior de la red simulada dentro del software en cuestión, permitiendo manejar redes más grandes sin necesidad que toda la arquitectura este concentrada en un solo lugar. </w:t>
+      </w:r>
+    </w:p>
+    <w:p>
+      <w:pPr>
+        <w:pStyle w:val="Heading2"/>
+        <w:jc w:val="both"/>
+        <w:rPr>
+          <w:rFonts w:ascii="Roboto" w:cs="Roboto" w:eastAsia="Roboto" w:hAnsi="Roboto"/>
+          <w:b w:val="1"/>
+          <w:sz w:val="27"/>
+          <w:szCs w:val="27"/>
+          <w:highlight w:val="white"/>
+        </w:rPr>
+      </w:pPr>
+      <w:bookmarkStart w:colFirst="0" w:colLast="0" w:name="_e6fg2xuic2w3" w:id="44"/>
+      <w:bookmarkEnd w:id="44"/>
+      <w:r>
+        <w:rPr>
+          <w:rFonts w:ascii="Roboto" w:cs="Roboto" w:eastAsia="Roboto" w:hAnsi="Roboto"/>
+          <w:b w:val="1"/>
+          <w:sz w:val="27"/>
+          <w:szCs w:val="27"/>
+          <w:highlight w:val="white"/>
+          <w:rtl w:val="0"/>
+        </w:rPr>
+        <w:t xml:space="preserve">VPC’s</w:t>
+      </w:r>
+    </w:p>
+    <w:p>
+      <w:pPr>
+        <w:jc w:val="both"/>
+        <w:rPr>
+          <w:sz w:val="24"/>
+          <w:szCs w:val="24"/>
+        </w:rPr>
+      </w:pPr>
+      <w:r>
+        <w:rPr>
+          <w:sz w:val="24"/>
+          <w:szCs w:val="24"/>
+          <w:rtl w:val="0"/>
+        </w:rPr>
+        <w:t xml:space="preserve">Componentes que permiten simular una PC liviana que admiten DHCP y ping. Consume solo 2 MB de RAM por instancia y no requiere una imagen adicional, no requiere configuración extra para ser usadas en las topologías. </w:t>
+      </w:r>
+    </w:p>
+    <w:p>
+      <w:pPr>
+        <w:pStyle w:val="Heading2"/>
+        <w:jc w:val="both"/>
+        <w:rPr>
+          <w:sz w:val="24"/>
+          <w:szCs w:val="24"/>
+        </w:rPr>
+      </w:pPr>
+      <w:bookmarkStart w:colFirst="0" w:colLast="0" w:name="_5m0nq1sqdyjg" w:id="45"/>
+      <w:bookmarkEnd w:id="45"/>
+      <w:r>
+        <w:rPr>
+          <w:rFonts w:ascii="Roboto" w:cs="Roboto" w:eastAsia="Roboto" w:hAnsi="Roboto"/>
+          <w:b w:val="1"/>
+          <w:sz w:val="27"/>
+          <w:szCs w:val="27"/>
+          <w:highlight w:val="white"/>
+          <w:rtl w:val="0"/>
+        </w:rPr>
+        <w:t xml:space="preserve">ATM Switches</w:t>
+      </w:r>
+      <w:r>
+        <w:rPr>
+          <w:rtl w:val="0"/>
+        </w:rPr>
+      </w:r>
+    </w:p>
+    <w:p>
+      <w:pPr>
+        <w:jc w:val="both"/>
+        <w:rPr>
+          <w:sz w:val="24"/>
+          <w:szCs w:val="24"/>
+        </w:rPr>
+      </w:pPr>
+      <w:r>
+        <w:rPr>
+          <w:sz w:val="24"/>
+          <w:szCs w:val="24"/>
+          <w:rtl w:val="0"/>
+        </w:rPr>
+        <w:t xml:space="preserve">Asynchronous Transfer Mode switches son dispositivos  basados en unidades de datos de un tamaño fijo de 53 bytes llamadas celdas. ATM opera en modo orientado a la conexión, esto significa que cuando dos nodos desean transferir deben primero establecer un canal o conexión por medio de un protocolo de llamada o señalización. Una vez establecida la conexión, las celdas de ATM incluyen información que permite identificar la conexión a la cual pertenecen.</w:t>
+      </w:r>
+    </w:p>
+    <w:p>
+      <w:pPr>
+        <w:jc w:val="both"/>
+        <w:rPr>
+          <w:sz w:val="24"/>
+          <w:szCs w:val="24"/>
+        </w:rPr>
+      </w:pPr>
+      <w:r>
+        <w:rPr>
+          <w:sz w:val="24"/>
+          <w:szCs w:val="24"/>
+          <w:rtl w:val="0"/>
+        </w:rPr>
+        <w:t xml:space="preserve">En una red ATM las comunicaciones se establecen a través de un conjunto de dispositivos intermedios llamados switches. Usados principales cuando se pasan señales de audio o video.</w:t>
+      </w:r>
+      <w:r>
+        <w:rPr>
+          <w:rtl w:val="0"/>
+        </w:rPr>
+      </w:r>
+    </w:p>
+    <w:p>
+      <w:pPr>
+        <w:pStyle w:val="Heading1"/>
+        <w:rPr/>
+      </w:pPr>
+      <w:bookmarkStart w:colFirst="0" w:colLast="0" w:name="_7a7pu4vm8iqv" w:id="46"/>
+      <w:bookmarkEnd w:id="46"/>
+      <w:r>
+        <w:rPr>
+          <w:rtl w:val="0"/>
+        </w:rPr>
+      </w:r>
+    </w:p>
+    <w:p>
+      <w:pPr>
+        <w:pStyle w:val="Heading1"/>
+        <w:rPr/>
+      </w:pPr>
+      <w:bookmarkStart w:colFirst="0" w:colLast="0" w:name="_oi9bx9qw9kgi" w:id="47"/>
+      <w:bookmarkEnd w:id="47"/>
+      <w:r>
+        <w:rPr>
+          <w:rtl w:val="0"/>
+        </w:rPr>
+      </w:r>
+    </w:p>
+    <w:p>
+      <w:pPr>
+        <w:pStyle w:val="Heading1"/>
+        <w:rPr/>
+      </w:pPr>
+      <w:bookmarkStart w:colFirst="0" w:colLast="0" w:name="_oxjmrwei8lcy" w:id="48"/>
+      <w:bookmarkEnd w:id="48"/>
+      <w:r>
+        <w:rPr>
+          <w:rtl w:val="0"/>
+        </w:rPr>
+      </w:r>
+    </w:p>
+    <w:p>
+      <w:pPr>
+        <w:pStyle w:val="Heading1"/>
+        <w:rPr/>
+      </w:pPr>
+      <w:bookmarkStart w:colFirst="0" w:colLast="0" w:name="_x36jv27bmpgj" w:id="49"/>
+      <w:bookmarkEnd w:id="49"/>
+      <w:r>
+        <w:rPr>
+          <w:rtl w:val="0"/>
+        </w:rPr>
+      </w:r>
+    </w:p>
+    <w:p>
+      <w:pPr>
+        <w:rPr/>
+      </w:pPr>
+      <w:r>
+        <w:rPr>
+          <w:rtl w:val="0"/>
+        </w:rPr>
+      </w:r>
+    </w:p>
+    <w:p>
+      <w:pPr>
+        <w:rPr/>
+      </w:pPr>
+      <w:r>
+        <w:rPr>
+          <w:rtl w:val="0"/>
+        </w:rPr>
+      </w:r>
+    </w:p>
+    <w:p>
+      <w:pPr>
+        <w:rPr/>
+      </w:pPr>
+      <w:r>
+        <w:rPr>
+          <w:rtl w:val="0"/>
+        </w:rPr>
+      </w:r>
+    </w:p>
+    <w:p>
+      <w:pPr>
+        <w:pStyle w:val="Heading1"/>
+        <w:rPr/>
+      </w:pPr>
+      <w:bookmarkStart w:colFirst="0" w:colLast="0" w:name="_q1m97mtcwb1p" w:id="50"/>
+      <w:bookmarkEnd w:id="50"/>
       <w:r>
         <w:rPr>
           <w:rtl w:val="0"/>
@@ -2963,39 +3468,398 @@
     </w:p>
     <w:p>
       <w:pPr>
-        <w:rPr/>
-      </w:pPr>
-      <w:r>
-        <w:rPr>
-          <w:rtl w:val="0"/>
-        </w:rPr>
+        <w:numPr>
+          <w:ilvl w:val="0"/>
+          <w:numId w:val="6"/>
+        </w:numPr>
+        <w:spacing w:after="0" w:afterAutospacing="0"/>
+        <w:ind w:left="720" w:hanging="360"/>
+        <w:jc w:val="both"/>
+        <w:rPr>
+          <w:sz w:val="24"/>
+          <w:szCs w:val="24"/>
+        </w:rPr>
+      </w:pPr>
+      <w:r>
+        <w:rPr>
+          <w:sz w:val="24"/>
+          <w:szCs w:val="24"/>
+          <w:rtl w:val="0"/>
+        </w:rPr>
+        <w:t xml:space="preserve">Usar un simulador permite una mejor planificación de infraestructura de red que significa una mejor inversión acorde a los resultados que esperamos de la implementación de una red dentro de una organización.</w:t>
+      </w:r>
+    </w:p>
+    <w:p>
+      <w:pPr>
+        <w:numPr>
+          <w:ilvl w:val="0"/>
+          <w:numId w:val="6"/>
+        </w:numPr>
+        <w:spacing w:after="0" w:afterAutospacing="0" w:before="0" w:beforeAutospacing="0"/>
+        <w:ind w:left="720" w:hanging="360"/>
+        <w:jc w:val="both"/>
+        <w:rPr>
+          <w:sz w:val="24"/>
+          <w:szCs w:val="24"/>
+          <w:u w:val="none"/>
+        </w:rPr>
+      </w:pPr>
+      <w:r>
+        <w:rPr>
+          <w:sz w:val="24"/>
+          <w:szCs w:val="24"/>
+          <w:rtl w:val="0"/>
+        </w:rPr>
+        <w:t xml:space="preserve">El uso de EVE-NG con respecto a GNS3, su principal característica es que el primero está más orientado a usarse a nivel empresarial ya que soporta topologías muy grandes con buena estabilidad.  </w:t>
+      </w:r>
+    </w:p>
+    <w:p>
+      <w:pPr>
+        <w:numPr>
+          <w:ilvl w:val="0"/>
+          <w:numId w:val="6"/>
+        </w:numPr>
+        <w:spacing w:after="0" w:afterAutospacing="0" w:before="0" w:beforeAutospacing="0"/>
+        <w:ind w:left="720" w:hanging="360"/>
+        <w:jc w:val="both"/>
+        <w:rPr>
+          <w:sz w:val="24"/>
+          <w:szCs w:val="24"/>
+          <w:u w:val="none"/>
+        </w:rPr>
+      </w:pPr>
+      <w:r>
+        <w:rPr>
+          <w:sz w:val="24"/>
+          <w:szCs w:val="24"/>
+          <w:rtl w:val="0"/>
+        </w:rPr>
+        <w:t xml:space="preserve">El uso de EVE-NG se considera que no es adecuado para fines educativos y para personas que son inexpertas en el tema de redes , ya que su administración es más compleja que otros simuladores que tiene una interfaz de usuario amigable. </w:t>
+      </w:r>
+    </w:p>
+    <w:p>
+      <w:pPr>
+        <w:numPr>
+          <w:ilvl w:val="0"/>
+          <w:numId w:val="6"/>
+        </w:numPr>
+        <w:spacing w:after="0" w:afterAutospacing="0" w:before="0" w:beforeAutospacing="0"/>
+        <w:ind w:left="720" w:hanging="360"/>
+        <w:jc w:val="both"/>
+        <w:rPr>
+          <w:sz w:val="24"/>
+          <w:szCs w:val="24"/>
+          <w:u w:val="none"/>
+        </w:rPr>
+      </w:pPr>
+      <w:r>
+        <w:rPr>
+          <w:sz w:val="24"/>
+          <w:szCs w:val="24"/>
+          <w:rtl w:val="0"/>
+        </w:rPr>
+        <w:t xml:space="preserve">Para introducirse al conocimiento de redes software como GNS3 o Cisco Packet Tracer con respecto a otros , se puede considerar buenos ya que son de fácil administración  y con una GUI de fácil utilización. </w:t>
+      </w:r>
+    </w:p>
+    <w:p>
+      <w:pPr>
+        <w:numPr>
+          <w:ilvl w:val="0"/>
+          <w:numId w:val="6"/>
+        </w:numPr>
+        <w:spacing w:before="0" w:beforeAutospacing="0"/>
+        <w:ind w:left="720" w:hanging="360"/>
+        <w:jc w:val="both"/>
+        <w:rPr>
+          <w:sz w:val="24"/>
+          <w:szCs w:val="24"/>
+          <w:u w:val="none"/>
+        </w:rPr>
+      </w:pPr>
+      <w:r>
+        <w:rPr>
+          <w:sz w:val="24"/>
+          <w:szCs w:val="24"/>
+          <w:rtl w:val="0"/>
+        </w:rPr>
+        <w:t xml:space="preserve">Un emulador de red trae más ventajas que desventajas </w:t>
       </w:r>
     </w:p>
     <w:p>
       <w:pPr>
         <w:pStyle w:val="Heading1"/>
         <w:jc w:val="left"/>
-        <w:rPr>
-          <w:sz w:val="24"/>
-          <w:szCs w:val="24"/>
-        </w:rPr>
-      </w:pPr>
-      <w:bookmarkStart w:colFirst="0" w:colLast="0" w:name="_a0gnjmign16n" w:id="31"/>
-      <w:bookmarkEnd w:id="31"/>
+        <w:rPr/>
+      </w:pPr>
+      <w:bookmarkStart w:colFirst="0" w:colLast="0" w:name="_a0gnjmign16n" w:id="51"/>
+      <w:bookmarkEnd w:id="51"/>
       <w:r>
         <w:rPr>
           <w:rtl w:val="0"/>
         </w:rPr>
         <w:t xml:space="preserve">Bibliografía</w:t>
       </w:r>
-      <w:r>
-        <w:rPr>
-          <w:rtl w:val="0"/>
-        </w:rPr>
-      </w:r>
-    </w:p>
-    <w:p>
-      <w:pPr>
+    </w:p>
+    <w:p>
+      <w:pPr>
+        <w:numPr>
+          <w:ilvl w:val="0"/>
+          <w:numId w:val="7"/>
+        </w:numPr>
+        <w:spacing w:before="0" w:line="360" w:lineRule="auto"/>
+        <w:ind w:left="720" w:hanging="360"/>
+        <w:rPr>
+          <w:rFonts w:ascii="Arial" w:cs="Arial" w:eastAsia="Arial" w:hAnsi="Arial"/>
+          <w:color w:val="000000"/>
+          <w:sz w:val="28"/>
+          <w:szCs w:val="28"/>
+        </w:rPr>
+      </w:pPr>
+      <w:r>
+        <w:rPr>
+          <w:color w:val="545454"/>
+          <w:sz w:val="24"/>
+          <w:szCs w:val="24"/>
+          <w:rtl w:val="0"/>
+        </w:rPr>
+        <w:t xml:space="preserve">Pedro R.M, “Network Simulator”,Science direct , Elsevier EV, 2021,[6 de Febrero 2021]. Enlace:  </w:t>
+      </w:r>
+      <w:hyperlink r:id="rId11">
+        <w:r>
+          <w:rPr>
+            <w:rFonts w:ascii="Arial" w:cs="Arial" w:eastAsia="Arial" w:hAnsi="Arial"/>
+            <w:color w:val="1155cc"/>
+            <w:sz w:val="28"/>
+            <w:szCs w:val="28"/>
+            <w:u w:val="single"/>
+            <w:rtl w:val="0"/>
+          </w:rPr>
+          <w:t xml:space="preserve">https://www.sciencedirect.com/topics/computer-science/network-simulator</w:t>
+        </w:r>
+      </w:hyperlink>
+      <w:r>
+        <w:rPr>
+          <w:rtl w:val="0"/>
+        </w:rPr>
+      </w:r>
+    </w:p>
+    <w:p>
+      <w:pPr>
+        <w:numPr>
+          <w:ilvl w:val="0"/>
+          <w:numId w:val="7"/>
+        </w:numPr>
+        <w:spacing w:before="0" w:line="360" w:lineRule="auto"/>
+        <w:ind w:left="720" w:hanging="360"/>
+        <w:rPr>
+          <w:rFonts w:ascii="Arial" w:cs="Arial" w:eastAsia="Arial" w:hAnsi="Arial"/>
+          <w:color w:val="000000"/>
+          <w:sz w:val="28"/>
+          <w:szCs w:val="28"/>
+          <w:u w:val="none"/>
+        </w:rPr>
+      </w:pPr>
+      <w:r>
+        <w:rPr>
+          <w:color w:val="545454"/>
+          <w:sz w:val="24"/>
+          <w:szCs w:val="24"/>
+          <w:rtl w:val="0"/>
+        </w:rPr>
+        <w:t xml:space="preserve">Alexander La Rosa, “Emulación de redes y como traer condiciones del mundo real a un ambiente de prueba”, PandoraFMS , [24 Julio del 2019] consultado: 6 de Febrero del 2021 .Enlace:</w:t>
+      </w:r>
+      <w:r>
+        <w:rPr>
+          <w:rFonts w:ascii="Arial" w:cs="Arial" w:eastAsia="Arial" w:hAnsi="Arial"/>
+          <w:color w:val="000000"/>
+          <w:sz w:val="28"/>
+          <w:szCs w:val="28"/>
+          <w:rtl w:val="0"/>
+        </w:rPr>
+        <w:t xml:space="preserve">  </w:t>
+      </w:r>
+      <w:hyperlink r:id="rId12">
+        <w:r>
+          <w:rPr>
+            <w:rFonts w:ascii="Arial" w:cs="Arial" w:eastAsia="Arial" w:hAnsi="Arial"/>
+            <w:color w:val="1155cc"/>
+            <w:sz w:val="28"/>
+            <w:szCs w:val="28"/>
+            <w:u w:val="single"/>
+            <w:rtl w:val="0"/>
+          </w:rPr>
+          <w:t xml:space="preserve">https://pandorafms.com/blog/es/emulacion-de-redes/</w:t>
+        </w:r>
+      </w:hyperlink>
+      <w:r>
+        <w:rPr>
+          <w:rtl w:val="0"/>
+        </w:rPr>
+      </w:r>
+    </w:p>
+    <w:p>
+      <w:pPr>
+        <w:numPr>
+          <w:ilvl w:val="0"/>
+          <w:numId w:val="7"/>
+        </w:numPr>
+        <w:spacing w:before="0" w:line="360" w:lineRule="auto"/>
+        <w:ind w:left="720" w:hanging="360"/>
+        <w:rPr>
+          <w:rFonts w:ascii="Arial" w:cs="Arial" w:eastAsia="Arial" w:hAnsi="Arial"/>
+          <w:color w:val="000000"/>
+          <w:sz w:val="28"/>
+          <w:szCs w:val="28"/>
+          <w:u w:val="none"/>
+        </w:rPr>
+      </w:pPr>
+      <w:r>
+        <w:rPr>
+          <w:color w:val="545454"/>
+          <w:sz w:val="24"/>
+          <w:szCs w:val="24"/>
+          <w:rtl w:val="0"/>
+        </w:rPr>
+        <w:t xml:space="preserve">Comstor, “Una buena infraestructura en redes y de internet es considerado como un beneficio para los negocios”, Synnex Comstor, [26 de Octubre del 2017], 6 de Febrero del 2021. Enlace:</w:t>
+      </w:r>
+      <w:r>
+        <w:rPr>
+          <w:rFonts w:ascii="Arial" w:cs="Arial" w:eastAsia="Arial" w:hAnsi="Arial"/>
+          <w:color w:val="000000"/>
+          <w:sz w:val="28"/>
+          <w:szCs w:val="28"/>
+          <w:rtl w:val="0"/>
+        </w:rPr>
+        <w:t xml:space="preserve"> </w:t>
+      </w:r>
+      <w:hyperlink r:id="rId13">
+        <w:r>
+          <w:rPr>
+            <w:rFonts w:ascii="Arial" w:cs="Arial" w:eastAsia="Arial" w:hAnsi="Arial"/>
+            <w:color w:val="1155cc"/>
+            <w:sz w:val="28"/>
+            <w:szCs w:val="28"/>
+            <w:u w:val="single"/>
+            <w:rtl w:val="0"/>
+          </w:rPr>
+          <w:t xml:space="preserve">https://blogmexico.comstor.com/una-buena-infraestructura-en-redes-y-de-internet-es-considerado-como-un-beneficio-para-los-negocios</w:t>
+        </w:r>
+      </w:hyperlink>
+      <w:r>
+        <w:rPr>
+          <w:rtl w:val="0"/>
+        </w:rPr>
+      </w:r>
+    </w:p>
+    <w:p>
+      <w:pPr>
+        <w:numPr>
+          <w:ilvl w:val="0"/>
+          <w:numId w:val="7"/>
+        </w:numPr>
+        <w:spacing w:before="0" w:line="360" w:lineRule="auto"/>
+        <w:ind w:left="720" w:hanging="360"/>
+        <w:jc w:val="both"/>
+        <w:rPr>
+          <w:rFonts w:ascii="Arial" w:cs="Arial" w:eastAsia="Arial" w:hAnsi="Arial"/>
+          <w:color w:val="000000"/>
+          <w:sz w:val="28"/>
+          <w:szCs w:val="28"/>
+          <w:u w:val="none"/>
+        </w:rPr>
+      </w:pPr>
+      <w:r>
+        <w:rPr>
+          <w:color w:val="545454"/>
+          <w:sz w:val="24"/>
+          <w:szCs w:val="24"/>
+          <w:rtl w:val="0"/>
+        </w:rPr>
+        <w:t xml:space="preserve">Christopher Hart, “5 Best Network Simulators for Cisco Exams: CCNA, CCNP, CCIE”, CBT Nuggets, [10 de Junio del 2019], Consulta: 6 de Febrero del 2021. Enlace:</w:t>
+      </w:r>
+      <w:r>
+        <w:rPr>
+          <w:rFonts w:ascii="Arial" w:cs="Arial" w:eastAsia="Arial" w:hAnsi="Arial"/>
+          <w:color w:val="000000"/>
+          <w:sz w:val="28"/>
+          <w:szCs w:val="28"/>
+          <w:rtl w:val="0"/>
+        </w:rPr>
+        <w:t xml:space="preserve"> </w:t>
+      </w:r>
+      <w:hyperlink r:id="rId14">
+        <w:r>
+          <w:rPr>
+            <w:rFonts w:ascii="Arial" w:cs="Arial" w:eastAsia="Arial" w:hAnsi="Arial"/>
+            <w:color w:val="1155cc"/>
+            <w:sz w:val="28"/>
+            <w:szCs w:val="28"/>
+            <w:u w:val="single"/>
+            <w:rtl w:val="0"/>
+          </w:rPr>
+          <w:t xml:space="preserve">https://www.cbtnuggets.com/blog/career/career-progression/5-best-network-simulators-for-cisco-exams-ccna-ccnp-and-ccie</w:t>
+        </w:r>
+      </w:hyperlink>
+      <w:r>
+        <w:rPr>
+          <w:rtl w:val="0"/>
+        </w:rPr>
+      </w:r>
+    </w:p>
+    <w:p>
+      <w:pPr>
+        <w:numPr>
+          <w:ilvl w:val="0"/>
+          <w:numId w:val="7"/>
+        </w:numPr>
+        <w:spacing w:after="0" w:afterAutospacing="0" w:before="0" w:line="360" w:lineRule="auto"/>
+        <w:ind w:left="720" w:hanging="360"/>
+        <w:jc w:val="both"/>
+        <w:rPr>
+          <w:rFonts w:ascii="Arial" w:cs="Arial" w:eastAsia="Arial" w:hAnsi="Arial"/>
+          <w:color w:val="000000"/>
+          <w:sz w:val="28"/>
+          <w:szCs w:val="28"/>
+          <w:u w:val="none"/>
+        </w:rPr>
+      </w:pPr>
+      <w:r>
+        <w:rPr>
+          <w:color w:val="545454"/>
+          <w:sz w:val="24"/>
+          <w:szCs w:val="24"/>
+          <w:rtl w:val="0"/>
+        </w:rPr>
+        <w:t xml:space="preserve">Blog BrainLinkLetter, “How to set up the UNetLab or EVE-NG network emulator on a Linux system”, [ 6 de Febrero del 2017], Consulta: 7 de Febrero del 2021. Enlace: </w:t>
+      </w:r>
+      <w:hyperlink r:id="rId15">
+        <w:r>
+          <w:rPr>
+            <w:color w:val="1155cc"/>
+            <w:u w:val="single"/>
+            <w:rtl w:val="0"/>
+          </w:rPr>
+          <w:t xml:space="preserve">https://www.brianlinkletter.com/how-to-set-up-the-eve-ng-network-emulator-on-a-linux-system/#:~:text=EVE%2DNG%20is%20a%20clientless,user%20interface%20via%20a%20browser.&amp;text=It%20runs%20commercial%20network%20device,%2Dsource%20routers%2C%20on%20QEMU</w:t>
+        </w:r>
+      </w:hyperlink>
+      <w:r>
+        <w:rPr>
+          <w:rtl w:val="0"/>
+        </w:rPr>
+        <w:t xml:space="preserve">.</w:t>
+      </w:r>
+      <w:r>
+        <w:rPr>
+          <w:rtl w:val="0"/>
+        </w:rPr>
+      </w:r>
+    </w:p>
+    <w:p>
+      <w:pPr>
+        <w:numPr>
+          <w:ilvl w:val="0"/>
+          <w:numId w:val="7"/>
+        </w:numPr>
         <w:pBdr>
           <w:top w:space="0" w:sz="0" w:val="nil"/>
           <w:left w:space="0" w:sz="0" w:val="nil"/>
@@ -3004,11 +3868,48 @@
           <w:between w:space="0" w:sz="0" w:val="nil"/>
         </w:pBdr>
         <w:shd w:fill="auto" w:val="clear"/>
-        <w:ind w:left="720" w:firstLine="0"/>
-        <w:rPr>
-          <w:sz w:val="24"/>
-          <w:szCs w:val="24"/>
-        </w:rPr>
+        <w:spacing w:before="0" w:beforeAutospacing="0"/>
+        <w:ind w:left="720" w:hanging="360"/>
+        <w:rPr>
+          <w:u w:val="none"/>
+        </w:rPr>
+      </w:pPr>
+      <w:r>
+        <w:rPr>
+          <w:sz w:val="24"/>
+          <w:szCs w:val="24"/>
+          <w:rtl w:val="0"/>
+        </w:rPr>
+        <w:t xml:space="preserve">Tolga Bagci, “What is GNS3 ?”, Sysnetech solutions, [ 6 de agosto del 2020], Consulta: 7 de Febrero del 2021. Enlace: </w:t>
+      </w:r>
+      <w:hyperlink r:id="rId16">
+        <w:r>
+          <w:rPr>
+            <w:color w:val="1155cc"/>
+            <w:u w:val="single"/>
+            <w:rtl w:val="0"/>
+          </w:rPr>
+          <w:t xml:space="preserve">https://www.sysnettechsolutions.com/en/what-is-gns3/</w:t>
+        </w:r>
+      </w:hyperlink>
+      <w:r>
+        <w:rPr>
+          <w:rtl w:val="0"/>
+        </w:rPr>
+      </w:r>
+    </w:p>
+    <w:p>
+      <w:pPr>
+        <w:pBdr>
+          <w:top w:space="0" w:sz="0" w:val="nil"/>
+          <w:left w:space="0" w:sz="0" w:val="nil"/>
+          <w:bottom w:space="0" w:sz="0" w:val="nil"/>
+          <w:right w:space="0" w:sz="0" w:val="nil"/>
+          <w:between w:space="0" w:sz="0" w:val="nil"/>
+        </w:pBdr>
+        <w:shd w:fill="auto" w:val="clear"/>
+        <w:ind w:left="0" w:firstLine="720"/>
+        <w:rPr/>
       </w:pPr>
       <w:r>
         <w:rPr>
@@ -3029,16 +3930,6 @@
         <w:ind w:left="720" w:firstLine="0"/>
         <w:rPr/>
       </w:pPr>
-      <w:hyperlink r:id="rId10">
-        <w:r>
-          <w:rPr>
-            <w:color w:val="1155cc"/>
-            <w:u w:val="single"/>
-            <w:rtl w:val="0"/>
-          </w:rPr>
-          <w:t xml:space="preserve">https://www.sciencedirect.com/topics/computer-science/network-simulator</w:t>
-        </w:r>
-      </w:hyperlink>
       <w:r>
         <w:rPr>
           <w:rtl w:val="0"/>
@@ -3058,229 +3949,6 @@
         <w:ind w:left="720" w:firstLine="0"/>
         <w:rPr/>
       </w:pPr>
-      <w:hyperlink r:id="rId11">
-        <w:r>
-          <w:rPr>
-            <w:color w:val="1155cc"/>
-            <w:u w:val="single"/>
-            <w:rtl w:val="0"/>
-          </w:rPr>
-          <w:t xml:space="preserve">https://pandorafms.com/blog/es/emulacion-de-redes/</w:t>
-        </w:r>
-      </w:hyperlink>
-      <w:r>
-        <w:rPr>
-          <w:rtl w:val="0"/>
-        </w:rPr>
-      </w:r>
-    </w:p>
-    <w:p>
-      <w:pPr>
-        <w:pBdr>
-          <w:top w:space="0" w:sz="0" w:val="nil"/>
-          <w:left w:space="0" w:sz="0" w:val="nil"/>
-          <w:bottom w:space="0" w:sz="0" w:val="nil"/>
-          <w:right w:space="0" w:sz="0" w:val="nil"/>
-          <w:between w:space="0" w:sz="0" w:val="nil"/>
-        </w:pBdr>
-        <w:shd w:fill="auto" w:val="clear"/>
-        <w:ind w:left="720" w:firstLine="0"/>
-        <w:rPr/>
-      </w:pPr>
-      <w:hyperlink r:id="rId12">
-        <w:r>
-          <w:rPr>
-            <w:color w:val="1155cc"/>
-            <w:u w:val="single"/>
-            <w:rtl w:val="0"/>
-          </w:rPr>
-          <w:t xml:space="preserve">https://blogmexico.comstor.com/una-buena-infraestructura-en-redes-y-de-internet-es-considerado-como-un-beneficio-para-los-negocios</w:t>
-        </w:r>
-      </w:hyperlink>
-      <w:r>
-        <w:rPr>
-          <w:rtl w:val="0"/>
-        </w:rPr>
-      </w:r>
-    </w:p>
-    <w:p>
-      <w:pPr>
-        <w:pBdr>
-          <w:top w:space="0" w:sz="0" w:val="nil"/>
-          <w:left w:space="0" w:sz="0" w:val="nil"/>
-          <w:bottom w:space="0" w:sz="0" w:val="nil"/>
-          <w:right w:space="0" w:sz="0" w:val="nil"/>
-          <w:between w:space="0" w:sz="0" w:val="nil"/>
-        </w:pBdr>
-        <w:shd w:fill="auto" w:val="clear"/>
-        <w:ind w:left="720" w:firstLine="0"/>
-        <w:rPr/>
-      </w:pPr>
-      <w:hyperlink r:id="rId13">
-        <w:r>
-          <w:rPr>
-            <w:color w:val="1155cc"/>
-            <w:u w:val="single"/>
-            <w:rtl w:val="0"/>
-          </w:rPr>
-          <w:t xml:space="preserve">https://www.cbtnuggets.com/blog/career/career-progression/5-best-network-simulators-for-cisco-exams-ccna-ccnp-and-ccie</w:t>
-        </w:r>
-      </w:hyperlink>
-      <w:r>
-        <w:rPr>
-          <w:rtl w:val="0"/>
-        </w:rPr>
-      </w:r>
-    </w:p>
-    <w:p>
-      <w:pPr>
-        <w:pBdr>
-          <w:top w:space="0" w:sz="0" w:val="nil"/>
-          <w:left w:space="0" w:sz="0" w:val="nil"/>
-          <w:bottom w:space="0" w:sz="0" w:val="nil"/>
-          <w:right w:space="0" w:sz="0" w:val="nil"/>
-          <w:between w:space="0" w:sz="0" w:val="nil"/>
-        </w:pBdr>
-        <w:shd w:fill="auto" w:val="clear"/>
-        <w:ind w:left="720" w:firstLine="0"/>
-        <w:rPr/>
-      </w:pPr>
-      <w:hyperlink r:id="rId14">
-        <w:r>
-          <w:rPr>
-            <w:color w:val="1155cc"/>
-            <w:u w:val="single"/>
-            <w:rtl w:val="0"/>
-          </w:rPr>
-          <w:t xml:space="preserve">https://www.brianlinkletter.com/how-to-set-up-the-eve-ng-network-emulator-on-a-linux-system/#:~:text=EVE%2DNG%20is%20a%20clientless,user%20interface%20via%20a%20browser.&amp;text=It%20runs%20commercial%20network%20device,%2Dsource%20routers%2C%20on%20QEMU</w:t>
-        </w:r>
-      </w:hyperlink>
-      <w:r>
-        <w:rPr>
-          <w:rtl w:val="0"/>
-        </w:rPr>
-        <w:t xml:space="preserve">.</w:t>
-      </w:r>
-    </w:p>
-    <w:p>
-      <w:pPr>
-        <w:pBdr>
-          <w:top w:space="0" w:sz="0" w:val="nil"/>
-          <w:left w:space="0" w:sz="0" w:val="nil"/>
-          <w:bottom w:space="0" w:sz="0" w:val="nil"/>
-          <w:right w:space="0" w:sz="0" w:val="nil"/>
-          <w:between w:space="0" w:sz="0" w:val="nil"/>
-        </w:pBdr>
-        <w:shd w:fill="auto" w:val="clear"/>
-        <w:ind w:left="720" w:firstLine="0"/>
-        <w:rPr/>
-      </w:pPr>
-      <w:r>
-        <w:rPr>
-          <w:rtl w:val="0"/>
-        </w:rPr>
-      </w:r>
-    </w:p>
-    <w:p>
-      <w:pPr>
-        <w:pBdr>
-          <w:top w:space="0" w:sz="0" w:val="nil"/>
-          <w:left w:space="0" w:sz="0" w:val="nil"/>
-          <w:bottom w:space="0" w:sz="0" w:val="nil"/>
-          <w:right w:space="0" w:sz="0" w:val="nil"/>
-          <w:between w:space="0" w:sz="0" w:val="nil"/>
-        </w:pBdr>
-        <w:shd w:fill="auto" w:val="clear"/>
-        <w:ind w:left="720" w:firstLine="0"/>
-        <w:rPr/>
-      </w:pPr>
-      <w:hyperlink r:id="rId15">
-        <w:r>
-          <w:rPr>
-            <w:color w:val="1155cc"/>
-            <w:u w:val="single"/>
-            <w:rtl w:val="0"/>
-          </w:rPr>
-          <w:t xml:space="preserve">https://network-tic.com/eve-ng-software-emulacion/#Ventajas-del-uso-de-EVE-NG-frente-a-otras-opciones-Merece-la-pena</w:t>
-        </w:r>
-      </w:hyperlink>
-      <w:r>
-        <w:rPr>
-          <w:rtl w:val="0"/>
-        </w:rPr>
-      </w:r>
-    </w:p>
-    <w:p>
-      <w:pPr>
-        <w:pBdr>
-          <w:top w:space="0" w:sz="0" w:val="nil"/>
-          <w:left w:space="0" w:sz="0" w:val="nil"/>
-          <w:bottom w:space="0" w:sz="0" w:val="nil"/>
-          <w:right w:space="0" w:sz="0" w:val="nil"/>
-          <w:between w:space="0" w:sz="0" w:val="nil"/>
-        </w:pBdr>
-        <w:shd w:fill="auto" w:val="clear"/>
-        <w:ind w:left="0" w:firstLine="720"/>
-        <w:rPr/>
-      </w:pPr>
-      <w:r>
-        <w:rPr>
-          <w:rtl w:val="0"/>
-        </w:rPr>
-        <w:t xml:space="preserve">https://www.sysnettechsolutions.com/en/what-is-gns3/</w:t>
-      </w:r>
-    </w:p>
-    <w:p>
-      <w:pPr>
-        <w:pBdr>
-          <w:top w:space="0" w:sz="0" w:val="nil"/>
-          <w:left w:space="0" w:sz="0" w:val="nil"/>
-          <w:bottom w:space="0" w:sz="0" w:val="nil"/>
-          <w:right w:space="0" w:sz="0" w:val="nil"/>
-          <w:between w:space="0" w:sz="0" w:val="nil"/>
-        </w:pBdr>
-        <w:shd w:fill="auto" w:val="clear"/>
-        <w:ind w:left="720" w:firstLine="0"/>
-        <w:rPr/>
-      </w:pPr>
-      <w:r>
-        <w:rPr>
-          <w:rtl w:val="0"/>
-        </w:rPr>
-      </w:r>
-    </w:p>
-    <w:p>
-      <w:pPr>
-        <w:pBdr>
-          <w:top w:space="0" w:sz="0" w:val="nil"/>
-          <w:left w:space="0" w:sz="0" w:val="nil"/>
-          <w:bottom w:space="0" w:sz="0" w:val="nil"/>
-          <w:right w:space="0" w:sz="0" w:val="nil"/>
-          <w:between w:space="0" w:sz="0" w:val="nil"/>
-        </w:pBdr>
-        <w:shd w:fill="auto" w:val="clear"/>
-        <w:ind w:left="720" w:firstLine="0"/>
-        <w:rPr/>
-      </w:pPr>
-      <w:r>
-        <w:rPr>
-          <w:rtl w:val="0"/>
-        </w:rPr>
-      </w:r>
-    </w:p>
-    <w:p>
-      <w:pPr>
-        <w:pBdr>
-          <w:top w:space="0" w:sz="0" w:val="nil"/>
-          <w:left w:space="0" w:sz="0" w:val="nil"/>
-          <w:bottom w:space="0" w:sz="0" w:val="nil"/>
-          <w:right w:space="0" w:sz="0" w:val="nil"/>
-          <w:between w:space="0" w:sz="0" w:val="nil"/>
-        </w:pBdr>
-        <w:shd w:fill="auto" w:val="clear"/>
-        <w:ind w:left="720" w:firstLine="0"/>
-        <w:rPr/>
-      </w:pPr>
       <w:r>
         <w:rPr>
           <w:rtl w:val="0"/>
@@ -3288,9 +3956,9 @@
       </w:r>
     </w:p>
     <w:sectPr>
-      <w:headerReference r:id="rId16" w:type="default"/>
-      <w:headerReference r:id="rId17" w:type="first"/>
-      <w:footerReference r:id="rId18" w:type="first"/>
+      <w:headerReference r:id="rId17" w:type="default"/>
+      <w:headerReference r:id="rId18" w:type="first"/>
+      <w:footerReference r:id="rId19" w:type="first"/>
       <w:pgSz w:h="15840" w:w="12240" w:orient="portrait"/>
       <w:pgMar w:bottom="1080" w:top="1080" w:left="1440" w:right="1440" w:header="0" w:footer="720"/>
       <w:pgNumType w:start="0"/>
@@ -3341,8 +4009,8 @@
       <w:jc w:val="right"/>
       <w:rPr/>
     </w:pPr>
-    <w:bookmarkStart w:colFirst="0" w:colLast="0" w:name="_9nvcibv3gama" w:id="32"/>
-    <w:bookmarkEnd w:id="32"/>
+    <w:bookmarkStart w:colFirst="0" w:colLast="0" w:name="_9nvcibv3gama" w:id="52"/>
+    <w:bookmarkEnd w:id="52"/>
     <w:r>
       <w:rPr>
         <w:color w:val="000000"/>
@@ -3384,7 +4052,7 @@
         <wp:inline distB="114300" distT="114300" distL="114300" distR="114300">
           <wp:extent cx="5916349" cy="104775"/>
           <wp:effectExtent b="0" l="0" r="0" t="0"/>
-          <wp:docPr descr="Línea horizontal" id="2" name="image2.png"/>
+          <wp:docPr descr="Línea horizontal" id="3" name="image2.png"/>
           <a:graphic>
             <a:graphicData uri="http://schemas.openxmlformats.org/drawingml/2006/picture">
               <pic:pic>
@@ -4439,6 +5107,226 @@
     </w:lvl>
   </w:abstractNum>
   <w:abstractNum w:abstractNumId="10">
+    <w:lvl w:ilvl="0">
+      <w:start w:val="1"/>
+      <w:numFmt w:val="bullet"/>
+      <w:lvlText w:val="●"/>
+      <w:lvlJc w:val="left"/>
+      <w:pPr>
+        <w:ind w:left="720" w:hanging="360"/>
+      </w:pPr>
+      <w:rPr>
+        <w:u w:val="none"/>
+      </w:rPr>
+    </w:lvl>
+    <w:lvl w:ilvl="1">
+      <w:start w:val="1"/>
+      <w:numFmt w:val="bullet"/>
+      <w:lvlText w:val="○"/>
+      <w:lvlJc w:val="left"/>
+      <w:pPr>
+        <w:ind w:left="1440" w:hanging="360"/>
+      </w:pPr>
+      <w:rPr>
+        <w:u w:val="none"/>
+      </w:rPr>
+    </w:lvl>
+    <w:lvl w:ilvl="2">
+      <w:start w:val="1"/>
+      <w:numFmt w:val="bullet"/>
+      <w:lvlText w:val="■"/>
+      <w:lvlJc w:val="left"/>
+      <w:pPr>
+        <w:ind w:left="2160" w:hanging="360"/>
+      </w:pPr>
+      <w:rPr>
+        <w:u w:val="none"/>
+      </w:rPr>
+    </w:lvl>
+    <w:lvl w:ilvl="3">
+      <w:start w:val="1"/>
+      <w:numFmt w:val="bullet"/>
+      <w:lvlText w:val="●"/>
+      <w:lvlJc w:val="left"/>
+      <w:pPr>
+        <w:ind w:left="2880" w:hanging="360"/>
+      </w:pPr>
+      <w:rPr>
+        <w:u w:val="none"/>
+      </w:rPr>
+    </w:lvl>
+    <w:lvl w:ilvl="4">
+      <w:start w:val="1"/>
+      <w:numFmt w:val="bullet"/>
+      <w:lvlText w:val="○"/>
+      <w:lvlJc w:val="left"/>
+      <w:pPr>
+        <w:ind w:left="3600" w:hanging="360"/>
+      </w:pPr>
+      <w:rPr>
+        <w:u w:val="none"/>
+      </w:rPr>
+    </w:lvl>
+    <w:lvl w:ilvl="5">
+      <w:start w:val="1"/>
+      <w:numFmt w:val="bullet"/>
+      <w:lvlText w:val="■"/>
+      <w:lvlJc w:val="left"/>
+      <w:pPr>
+        <w:ind w:left="4320" w:hanging="360"/>
+      </w:pPr>
+      <w:rPr>
+        <w:u w:val="none"/>
+      </w:rPr>
+    </w:lvl>
+    <w:lvl w:ilvl="6">
+      <w:start w:val="1"/>
+      <w:numFmt w:val="bullet"/>
+      <w:lvlText w:val="●"/>
+      <w:lvlJc w:val="left"/>
+      <w:pPr>
+        <w:ind w:left="5040" w:hanging="360"/>
+      </w:pPr>
+      <w:rPr>
+        <w:u w:val="none"/>
+      </w:rPr>
+    </w:lvl>
+    <w:lvl w:ilvl="7">
+      <w:start w:val="1"/>
+      <w:numFmt w:val="bullet"/>
+      <w:lvlText w:val="○"/>
+      <w:lvlJc w:val="left"/>
+      <w:pPr>
+        <w:ind w:left="5760" w:hanging="360"/>
+      </w:pPr>
+      <w:rPr>
+        <w:u w:val="none"/>
+      </w:rPr>
+    </w:lvl>
+    <w:lvl w:ilvl="8">
+      <w:start w:val="1"/>
+      <w:numFmt w:val="bullet"/>
+      <w:lvlText w:val="■"/>
+      <w:lvlJc w:val="left"/>
+      <w:pPr>
+        <w:ind w:left="6480" w:hanging="360"/>
+      </w:pPr>
+      <w:rPr>
+        <w:u w:val="none"/>
+      </w:rPr>
+    </w:lvl>
+  </w:abstractNum>
+  <w:abstractNum w:abstractNumId="11">
+    <w:lvl w:ilvl="0">
+      <w:start w:val="1"/>
+      <w:numFmt w:val="bullet"/>
+      <w:lvlText w:val="●"/>
+      <w:lvlJc w:val="left"/>
+      <w:pPr>
+        <w:ind w:left="720" w:hanging="360"/>
+      </w:pPr>
+      <w:rPr>
+        <w:u w:val="none"/>
+      </w:rPr>
+    </w:lvl>
+    <w:lvl w:ilvl="1">
+      <w:start w:val="1"/>
+      <w:numFmt w:val="bullet"/>
+      <w:lvlText w:val="○"/>
+      <w:lvlJc w:val="left"/>
+      <w:pPr>
+        <w:ind w:left="1440" w:hanging="360"/>
+      </w:pPr>
+      <w:rPr>
+        <w:u w:val="none"/>
+      </w:rPr>
+    </w:lvl>
+    <w:lvl w:ilvl="2">
+      <w:start w:val="1"/>
+      <w:numFmt w:val="bullet"/>
+      <w:lvlText w:val="■"/>
+      <w:lvlJc w:val="left"/>
+      <w:pPr>
+        <w:ind w:left="2160" w:hanging="360"/>
+      </w:pPr>
+      <w:rPr>
+        <w:u w:val="none"/>
+      </w:rPr>
+    </w:lvl>
+    <w:lvl w:ilvl="3">
+      <w:start w:val="1"/>
+      <w:numFmt w:val="bullet"/>
+      <w:lvlText w:val="●"/>
+      <w:lvlJc w:val="left"/>
+      <w:pPr>
+        <w:ind w:left="2880" w:hanging="360"/>
+      </w:pPr>
+      <w:rPr>
+        <w:u w:val="none"/>
+      </w:rPr>
+    </w:lvl>
+    <w:lvl w:ilvl="4">
+      <w:start w:val="1"/>
+      <w:numFmt w:val="bullet"/>
+      <w:lvlText w:val="○"/>
+      <w:lvlJc w:val="left"/>
+      <w:pPr>
+        <w:ind w:left="3600" w:hanging="360"/>
+      </w:pPr>
+      <w:rPr>
+        <w:u w:val="none"/>
+      </w:rPr>
+    </w:lvl>
+    <w:lvl w:ilvl="5">
+      <w:start w:val="1"/>
+      <w:numFmt w:val="bullet"/>
+      <w:lvlText w:val="■"/>
+      <w:lvlJc w:val="left"/>
+      <w:pPr>
+        <w:ind w:left="4320" w:hanging="360"/>
+      </w:pPr>
+      <w:rPr>
+        <w:u w:val="none"/>
+      </w:rPr>
+    </w:lvl>
+    <w:lvl w:ilvl="6">
+      <w:start w:val="1"/>
+      <w:numFmt w:val="bullet"/>
+      <w:lvlText w:val="●"/>
+      <w:lvlJc w:val="left"/>
+      <w:pPr>
+        <w:ind w:left="5040" w:hanging="360"/>
+      </w:pPr>
+      <w:rPr>
+        <w:u w:val="none"/>
+      </w:rPr>
+    </w:lvl>
+    <w:lvl w:ilvl="7">
+      <w:start w:val="1"/>
+      <w:numFmt w:val="bullet"/>
+      <w:lvlText w:val="○"/>
+      <w:lvlJc w:val="left"/>
+      <w:pPr>
+        <w:ind w:left="5760" w:hanging="360"/>
+      </w:pPr>
+      <w:rPr>
+        <w:u w:val="none"/>
+      </w:rPr>
+    </w:lvl>
+    <w:lvl w:ilvl="8">
+      <w:start w:val="1"/>
+      <w:numFmt w:val="bullet"/>
+      <w:lvlText w:val="■"/>
+      <w:lvlJc w:val="left"/>
+      <w:pPr>
+        <w:ind w:left="6480" w:hanging="360"/>
+      </w:pPr>
+      <w:rPr>
+        <w:u w:val="none"/>
+      </w:rPr>
+    </w:lvl>
+  </w:abstractNum>
+  <w:abstractNum w:abstractNumId="12">
     <w:lvl w:ilvl="0">
       <w:start w:val="1"/>
       <w:numFmt w:val="bullet"/>
@@ -4577,6 +5465,12 @@
   </w:num>
   <w:num w:numId="10">
     <w:abstractNumId w:val="10"/>
+  </w:num>
+  <w:num w:numId="11">
+    <w:abstractNumId w:val="11"/>
+  </w:num>
+  <w:num w:numId="12">
+    <w:abstractNumId w:val="12"/>
   </w:num>
 </w:numbering>
 </file>

</xml_diff>

<commit_message>
Corrección de estilos, adición de imágenes
</commit_message>
<xml_diff>
--- a/Practica1_Investigacion_grupo18.docx
+++ b/Practica1_Investigacion_grupo18.docx
@@ -35,12 +35,12 @@
           <wp:inline distB="114300" distT="114300" distL="114300" distR="114300">
             <wp:extent cx="5916349" cy="104775"/>
             <wp:effectExtent b="0" l="0" r="0" t="0"/>
-            <wp:docPr descr="Línea horizontal" id="4" name="image1.png"/>
+            <wp:docPr descr="Línea horizontal" id="6" name="image9.png"/>
             <a:graphic>
               <a:graphicData uri="http://schemas.openxmlformats.org/drawingml/2006/picture">
                 <pic:pic>
                   <pic:nvPicPr>
-                    <pic:cNvPr descr="Línea horizontal" id="0" name="image1.png"/>
+                    <pic:cNvPr descr="Línea horizontal" id="0" name="image9.png"/>
                     <pic:cNvPicPr preferRelativeResize="0"/>
                   </pic:nvPicPr>
                   <pic:blipFill>
@@ -93,12 +93,12 @@
           <wp:inline distB="114300" distT="114300" distL="114300" distR="114300">
             <wp:extent cx="5910263" cy="3940175"/>
             <wp:effectExtent b="0" l="0" r="0" t="0"/>
-            <wp:docPr descr="Imagen de marcador de posición" id="6" name="image3.jpg"/>
+            <wp:docPr descr="Imagen de marcador de posición" id="10" name="image12.jpg"/>
             <a:graphic>
               <a:graphicData uri="http://schemas.openxmlformats.org/drawingml/2006/picture">
                 <pic:pic>
                   <pic:nvPicPr>
-                    <pic:cNvPr descr="Imagen de marcador de posición" id="0" name="image3.jpg"/>
+                    <pic:cNvPr descr="Imagen de marcador de posición" id="0" name="image12.jpg"/>
                     <pic:cNvPicPr preferRelativeResize="0"/>
                   </pic:nvPicPr>
                   <pic:blipFill>
@@ -210,23 +210,248 @@
       </w:r>
       <w:r>
         <w:rPr>
-          <w:rFonts w:ascii="PT Sans Narrow" w:cs="PT Sans Narrow" w:eastAsia="PT Sans Narrow" w:hAnsi="PT Sans Narrow"/>
-          <w:color w:val="008575"/>
-          <w:sz w:val="32"/>
-          <w:szCs w:val="32"/>
-          <w:rtl w:val="0"/>
-        </w:rPr>
-        <w:t xml:space="preserve">201503935 - Douglas Daniel Aguilar Cuque                                                201602988 - Ozmar René Escobar Avila                                                        201504100 - Christopher Alexander Lopez Orellana</w:t>
-      </w:r>
-      <w:r>
-        <w:br w:type="page"/>
-      </w:r>
-      <w:r>
-        <w:rPr>
-          <w:rtl w:val="0"/>
-        </w:rPr>
-      </w:r>
-    </w:p>
+          <w:rtl w:val="0"/>
+        </w:rPr>
+      </w:r>
+    </w:p>
+    <w:tbl>
+      <w:tblPr>
+        <w:tblStyle w:val="Table1"/>
+        <w:tblW w:w="6315.0" w:type="dxa"/>
+        <w:jc w:val="left"/>
+        <w:tblInd w:w="100.0" w:type="pct"/>
+        <w:tblBorders>
+          <w:top w:color="ffffff" w:space="0" w:sz="8" w:val="single"/>
+          <w:left w:color="ffffff" w:space="0" w:sz="8" w:val="single"/>
+          <w:bottom w:color="ffffff" w:space="0" w:sz="8" w:val="single"/>
+          <w:right w:color="ffffff" w:space="0" w:sz="8" w:val="single"/>
+          <w:insideH w:color="ffffff" w:space="0" w:sz="8" w:val="single"/>
+          <w:insideV w:color="ffffff" w:space="0" w:sz="8" w:val="single"/>
+        </w:tblBorders>
+        <w:tblLayout w:type="fixed"/>
+        <w:tblLook w:val="0600"/>
+      </w:tblPr>
+      <w:tblGrid>
+        <w:gridCol w:w="1815"/>
+        <w:gridCol w:w="4500"/>
+        <w:tblGridChange w:id="0">
+          <w:tblGrid>
+            <w:gridCol w:w="1815"/>
+            <w:gridCol w:w="4500"/>
+          </w:tblGrid>
+        </w:tblGridChange>
+      </w:tblGrid>
+      <w:tr>
+        <w:tc>
+          <w:tcPr>
+            <w:shd w:fill="auto" w:val="clear"/>
+            <w:tcMar>
+              <w:top w:w="100.0" w:type="dxa"/>
+              <w:left w:w="100.0" w:type="dxa"/>
+              <w:bottom w:w="100.0" w:type="dxa"/>
+              <w:right w:w="100.0" w:type="dxa"/>
+            </w:tcMar>
+            <w:vAlign w:val="top"/>
+          </w:tcPr>
+          <w:p>
+            <w:pPr>
+              <w:widowControl w:val="0"/>
+              <w:spacing w:before="0" w:line="240" w:lineRule="auto"/>
+              <w:rPr>
+                <w:rFonts w:ascii="PT Sans Narrow" w:cs="PT Sans Narrow" w:eastAsia="PT Sans Narrow" w:hAnsi="PT Sans Narrow"/>
+                <w:color w:val="008575"/>
+                <w:sz w:val="32"/>
+                <w:szCs w:val="32"/>
+              </w:rPr>
+            </w:pPr>
+            <w:r>
+              <w:rPr>
+                <w:rFonts w:ascii="PT Sans Narrow" w:cs="PT Sans Narrow" w:eastAsia="PT Sans Narrow" w:hAnsi="PT Sans Narrow"/>
+                <w:color w:val="008575"/>
+                <w:sz w:val="32"/>
+                <w:szCs w:val="32"/>
+                <w:rtl w:val="0"/>
+              </w:rPr>
+              <w:t xml:space="preserve">201503955   -</w:t>
+            </w:r>
+          </w:p>
+        </w:tc>
+        <w:tc>
+          <w:tcPr>
+            <w:shd w:fill="auto" w:val="clear"/>
+            <w:tcMar>
+              <w:top w:w="100.0" w:type="dxa"/>
+              <w:left w:w="100.0" w:type="dxa"/>
+              <w:bottom w:w="100.0" w:type="dxa"/>
+              <w:right w:w="100.0" w:type="dxa"/>
+            </w:tcMar>
+            <w:vAlign w:val="top"/>
+          </w:tcPr>
+          <w:p>
+            <w:pPr>
+              <w:widowControl w:val="0"/>
+              <w:spacing w:before="0" w:line="240" w:lineRule="auto"/>
+              <w:rPr>
+                <w:rFonts w:ascii="PT Sans Narrow" w:cs="PT Sans Narrow" w:eastAsia="PT Sans Narrow" w:hAnsi="PT Sans Narrow"/>
+                <w:color w:val="008575"/>
+                <w:sz w:val="32"/>
+                <w:szCs w:val="32"/>
+              </w:rPr>
+            </w:pPr>
+            <w:r>
+              <w:rPr>
+                <w:rFonts w:ascii="PT Sans Narrow" w:cs="PT Sans Narrow" w:eastAsia="PT Sans Narrow" w:hAnsi="PT Sans Narrow"/>
+                <w:color w:val="008575"/>
+                <w:sz w:val="32"/>
+                <w:szCs w:val="32"/>
+                <w:rtl w:val="0"/>
+              </w:rPr>
+              <w:t xml:space="preserve">Douglas Daniel Aguilar Cuque</w:t>
+            </w:r>
+          </w:p>
+        </w:tc>
+      </w:tr>
+      <w:tr>
+        <w:tc>
+          <w:tcPr>
+            <w:shd w:fill="auto" w:val="clear"/>
+            <w:tcMar>
+              <w:top w:w="100.0" w:type="dxa"/>
+              <w:left w:w="100.0" w:type="dxa"/>
+              <w:bottom w:w="100.0" w:type="dxa"/>
+              <w:right w:w="100.0" w:type="dxa"/>
+            </w:tcMar>
+            <w:vAlign w:val="center"/>
+          </w:tcPr>
+          <w:p>
+            <w:pPr>
+              <w:widowControl w:val="0"/>
+              <w:spacing w:before="0" w:line="240" w:lineRule="auto"/>
+              <w:rPr>
+                <w:rFonts w:ascii="PT Sans Narrow" w:cs="PT Sans Narrow" w:eastAsia="PT Sans Narrow" w:hAnsi="PT Sans Narrow"/>
+                <w:color w:val="008575"/>
+                <w:sz w:val="32"/>
+                <w:szCs w:val="32"/>
+              </w:rPr>
+            </w:pPr>
+            <w:r>
+              <w:rPr>
+                <w:rFonts w:ascii="PT Sans Narrow" w:cs="PT Sans Narrow" w:eastAsia="PT Sans Narrow" w:hAnsi="PT Sans Narrow"/>
+                <w:color w:val="008575"/>
+                <w:sz w:val="32"/>
+                <w:szCs w:val="32"/>
+                <w:rtl w:val="0"/>
+              </w:rPr>
+              <w:t xml:space="preserve">201602988   -</w:t>
+            </w:r>
+          </w:p>
+        </w:tc>
+        <w:tc>
+          <w:tcPr>
+            <w:shd w:fill="auto" w:val="clear"/>
+            <w:tcMar>
+              <w:top w:w="100.0" w:type="dxa"/>
+              <w:left w:w="100.0" w:type="dxa"/>
+              <w:bottom w:w="100.0" w:type="dxa"/>
+              <w:right w:w="100.0" w:type="dxa"/>
+            </w:tcMar>
+            <w:vAlign w:val="top"/>
+          </w:tcPr>
+          <w:p>
+            <w:pPr>
+              <w:widowControl w:val="0"/>
+              <w:spacing w:before="0" w:line="240" w:lineRule="auto"/>
+              <w:rPr>
+                <w:rFonts w:ascii="PT Sans Narrow" w:cs="PT Sans Narrow" w:eastAsia="PT Sans Narrow" w:hAnsi="PT Sans Narrow"/>
+                <w:color w:val="008575"/>
+                <w:sz w:val="32"/>
+                <w:szCs w:val="32"/>
+              </w:rPr>
+            </w:pPr>
+            <w:r>
+              <w:rPr>
+                <w:rFonts w:ascii="PT Sans Narrow" w:cs="PT Sans Narrow" w:eastAsia="PT Sans Narrow" w:hAnsi="PT Sans Narrow"/>
+                <w:color w:val="008575"/>
+                <w:sz w:val="32"/>
+                <w:szCs w:val="32"/>
+                <w:rtl w:val="0"/>
+              </w:rPr>
+              <w:t xml:space="preserve">Ozmar René Escobar Avila</w:t>
+            </w:r>
+          </w:p>
+        </w:tc>
+      </w:tr>
+      <w:tr>
+        <w:tc>
+          <w:tcPr>
+            <w:shd w:fill="auto" w:val="clear"/>
+            <w:tcMar>
+              <w:top w:w="100.0" w:type="dxa"/>
+              <w:left w:w="100.0" w:type="dxa"/>
+              <w:bottom w:w="100.0" w:type="dxa"/>
+              <w:right w:w="100.0" w:type="dxa"/>
+            </w:tcMar>
+            <w:vAlign w:val="top"/>
+          </w:tcPr>
+          <w:p>
+            <w:pPr>
+              <w:widowControl w:val="0"/>
+              <w:spacing w:before="0" w:line="240" w:lineRule="auto"/>
+              <w:rPr>
+                <w:rFonts w:ascii="PT Sans Narrow" w:cs="PT Sans Narrow" w:eastAsia="PT Sans Narrow" w:hAnsi="PT Sans Narrow"/>
+                <w:color w:val="008575"/>
+                <w:sz w:val="32"/>
+                <w:szCs w:val="32"/>
+              </w:rPr>
+            </w:pPr>
+            <w:r>
+              <w:rPr>
+                <w:rFonts w:ascii="PT Sans Narrow" w:cs="PT Sans Narrow" w:eastAsia="PT Sans Narrow" w:hAnsi="PT Sans Narrow"/>
+                <w:color w:val="008575"/>
+                <w:sz w:val="32"/>
+                <w:szCs w:val="32"/>
+                <w:rtl w:val="0"/>
+              </w:rPr>
+              <w:t xml:space="preserve">201504100   -</w:t>
+            </w:r>
+          </w:p>
+        </w:tc>
+        <w:tc>
+          <w:tcPr>
+            <w:shd w:fill="auto" w:val="clear"/>
+            <w:tcMar>
+              <w:top w:w="100.0" w:type="dxa"/>
+              <w:left w:w="100.0" w:type="dxa"/>
+              <w:bottom w:w="100.0" w:type="dxa"/>
+              <w:right w:w="100.0" w:type="dxa"/>
+            </w:tcMar>
+            <w:vAlign w:val="top"/>
+          </w:tcPr>
+          <w:p>
+            <w:pPr>
+              <w:widowControl w:val="0"/>
+              <w:spacing w:before="0" w:line="240" w:lineRule="auto"/>
+              <w:rPr>
+                <w:rFonts w:ascii="PT Sans Narrow" w:cs="PT Sans Narrow" w:eastAsia="PT Sans Narrow" w:hAnsi="PT Sans Narrow"/>
+                <w:color w:val="008575"/>
+                <w:sz w:val="32"/>
+                <w:szCs w:val="32"/>
+              </w:rPr>
+            </w:pPr>
+            <w:r>
+              <w:rPr>
+                <w:rFonts w:ascii="PT Sans Narrow" w:cs="PT Sans Narrow" w:eastAsia="PT Sans Narrow" w:hAnsi="PT Sans Narrow"/>
+                <w:color w:val="008575"/>
+                <w:sz w:val="32"/>
+                <w:szCs w:val="32"/>
+                <w:rtl w:val="0"/>
+              </w:rPr>
+              <w:t xml:space="preserve">Christopher Alexander Lopez Orellana</w:t>
+            </w:r>
+          </w:p>
+        </w:tc>
+      </w:tr>
+    </w:tbl>
     <w:p>
       <w:pPr>
         <w:pStyle w:val="Heading1"/>
@@ -1100,12 +1325,12 @@
           <wp:inline distB="114300" distT="114300" distL="114300" distR="114300">
             <wp:extent cx="4510088" cy="1132124"/>
             <wp:effectExtent b="0" l="0" r="0" t="0"/>
-            <wp:docPr id="5" name="image6.png"/>
+            <wp:docPr id="9" name="image10.png"/>
             <a:graphic>
               <a:graphicData uri="http://schemas.openxmlformats.org/drawingml/2006/picture">
                 <pic:pic>
                   <pic:nvPicPr>
-                    <pic:cNvPr id="0" name="image6.png"/>
+                    <pic:cNvPr id="0" name="image10.png"/>
                     <pic:cNvPicPr preferRelativeResize="0"/>
                   </pic:nvPicPr>
                   <pic:blipFill>
@@ -1312,12 +1537,12 @@
           <wp:inline distB="114300" distT="114300" distL="114300" distR="114300">
             <wp:extent cx="2366963" cy="1681789"/>
             <wp:effectExtent b="0" l="0" r="0" t="0"/>
-            <wp:docPr id="2" name="image5.png"/>
+            <wp:docPr id="2" name="image1.png"/>
             <a:graphic>
               <a:graphicData uri="http://schemas.openxmlformats.org/drawingml/2006/picture">
                 <pic:pic>
                   <pic:nvPicPr>
-                    <pic:cNvPr id="0" name="image5.png"/>
+                    <pic:cNvPr id="0" name="image1.png"/>
                     <pic:cNvPicPr preferRelativeResize="0"/>
                   </pic:nvPicPr>
                   <pic:blipFill>
@@ -1423,12 +1648,12 @@
           <wp:inline distB="114300" distT="114300" distL="114300" distR="114300">
             <wp:extent cx="2602455" cy="1624013"/>
             <wp:effectExtent b="0" l="0" r="0" t="0"/>
-            <wp:docPr id="1" name="image4.png"/>
+            <wp:docPr id="1" name="image11.png"/>
             <a:graphic>
               <a:graphicData uri="http://schemas.openxmlformats.org/drawingml/2006/picture">
                 <pic:pic>
                   <pic:nvPicPr>
-                    <pic:cNvPr id="0" name="image4.png"/>
+                    <pic:cNvPr id="0" name="image11.png"/>
                     <pic:cNvPicPr preferRelativeResize="0"/>
                   </pic:nvPicPr>
                   <pic:blipFill>
@@ -2389,7 +2614,7 @@
     </w:p>
     <w:tbl>
       <w:tblPr>
-        <w:tblStyle w:val="Table1"/>
+        <w:tblStyle w:val="Table2"/>
         <w:tblW w:w="9360.0" w:type="dxa"/>
         <w:jc w:val="left"/>
         <w:tblInd w:w="100.0" w:type="pct"/>
@@ -3069,6 +3294,51 @@
     </w:p>
     <w:p>
       <w:pPr>
+        <w:rPr/>
+      </w:pPr>
+      <w:r>
+        <w:rPr/>
+        <w:drawing>
+          <wp:inline distB="114300" distT="114300" distL="114300" distR="114300">
+            <wp:extent cx="657225" cy="447675"/>
+            <wp:effectExtent b="0" l="0" r="0" t="0"/>
+            <wp:docPr id="3" name="image3.png"/>
+            <a:graphic>
+              <a:graphicData uri="http://schemas.openxmlformats.org/drawingml/2006/picture">
+                <pic:pic>
+                  <pic:nvPicPr>
+                    <pic:cNvPr id="0" name="image3.png"/>
+                    <pic:cNvPicPr preferRelativeResize="0"/>
+                  </pic:nvPicPr>
+                  <pic:blipFill>
+                    <a:blip r:embed="rId11"/>
+                    <a:srcRect b="0" l="0" r="0" t="0"/>
+                    <a:stretch>
+                      <a:fillRect/>
+                    </a:stretch>
+                  </pic:blipFill>
+                  <pic:spPr>
+                    <a:xfrm>
+                      <a:off x="0" y="0"/>
+                      <a:ext cx="657225" cy="447675"/>
+                    </a:xfrm>
+                    <a:prstGeom prst="rect"/>
+                    <a:ln/>
+                  </pic:spPr>
+                </pic:pic>
+              </a:graphicData>
+            </a:graphic>
+          </wp:inline>
+        </w:drawing>
+      </w:r>
+      <w:r>
+        <w:rPr>
+          <w:rtl w:val="0"/>
+        </w:rPr>
+      </w:r>
+    </w:p>
+    <w:p>
+      <w:pPr>
         <w:jc w:val="both"/>
         <w:rPr>
           <w:sz w:val="24"/>
@@ -3151,6 +3421,51 @@
     </w:p>
     <w:p>
       <w:pPr>
+        <w:rPr/>
+      </w:pPr>
+      <w:r>
+        <w:rPr/>
+        <w:drawing>
+          <wp:inline distB="114300" distT="114300" distL="114300" distR="114300">
+            <wp:extent cx="866775" cy="428625"/>
+            <wp:effectExtent b="0" l="0" r="0" t="0"/>
+            <wp:docPr id="12" name="image4.png"/>
+            <a:graphic>
+              <a:graphicData uri="http://schemas.openxmlformats.org/drawingml/2006/picture">
+                <pic:pic>
+                  <pic:nvPicPr>
+                    <pic:cNvPr id="0" name="image4.png"/>
+                    <pic:cNvPicPr preferRelativeResize="0"/>
+                  </pic:nvPicPr>
+                  <pic:blipFill>
+                    <a:blip r:embed="rId12"/>
+                    <a:srcRect b="0" l="0" r="0" t="0"/>
+                    <a:stretch>
+                      <a:fillRect/>
+                    </a:stretch>
+                  </pic:blipFill>
+                  <pic:spPr>
+                    <a:xfrm>
+                      <a:off x="0" y="0"/>
+                      <a:ext cx="866775" cy="428625"/>
+                    </a:xfrm>
+                    <a:prstGeom prst="rect"/>
+                    <a:ln/>
+                  </pic:spPr>
+                </pic:pic>
+              </a:graphicData>
+            </a:graphic>
+          </wp:inline>
+        </w:drawing>
+      </w:r>
+      <w:r>
+        <w:rPr>
+          <w:rtl w:val="0"/>
+        </w:rPr>
+      </w:r>
+    </w:p>
+    <w:p>
+      <w:pPr>
         <w:jc w:val="both"/>
         <w:rPr>
           <w:sz w:val="24"/>
@@ -3164,6 +3479,90 @@
           <w:rtl w:val="0"/>
         </w:rPr>
         <w:t xml:space="preserve">Dispositivos que facilitan el intercambio de recursos al conectar todos los dispositivos, incluidas las computadoras, las impresoras y los servidores, en una red de pequeñas empresas, estos dispositivos conectados pueden compartir información y comunicarse entre sí, independientemente de dónde se encuentren en un edificio o en un campus. La construcción de una red para pequeñas empresas no es posible sin conmutadores para unir dispositivos, a diferencia de los Hub son más inteligentes ya que pueden manejar un canal exclusivo entre el emisor y receptor dentro de la red. </w:t>
+      </w:r>
+    </w:p>
+    <w:p>
+      <w:pPr>
+        <w:jc w:val="both"/>
+        <w:rPr>
+          <w:sz w:val="24"/>
+          <w:szCs w:val="24"/>
+        </w:rPr>
+      </w:pPr>
+      <w:r>
+        <w:rPr>
+          <w:rtl w:val="0"/>
+        </w:rPr>
+      </w:r>
+    </w:p>
+    <w:p>
+      <w:pPr>
+        <w:jc w:val="both"/>
+        <w:rPr>
+          <w:sz w:val="24"/>
+          <w:szCs w:val="24"/>
+        </w:rPr>
+      </w:pPr>
+      <w:r>
+        <w:rPr>
+          <w:rtl w:val="0"/>
+        </w:rPr>
+      </w:r>
+    </w:p>
+    <w:p>
+      <w:pPr>
+        <w:jc w:val="both"/>
+        <w:rPr>
+          <w:sz w:val="24"/>
+          <w:szCs w:val="24"/>
+        </w:rPr>
+      </w:pPr>
+      <w:r>
+        <w:rPr>
+          <w:rtl w:val="0"/>
+        </w:rPr>
+      </w:r>
+    </w:p>
+    <w:p>
+      <w:pPr>
+        <w:jc w:val="both"/>
+        <w:rPr>
+          <w:sz w:val="24"/>
+          <w:szCs w:val="24"/>
+        </w:rPr>
+      </w:pPr>
+      <w:r>
+        <w:rPr>
+          <w:rtl w:val="0"/>
+        </w:rPr>
+      </w:r>
+    </w:p>
+    <w:p>
+      <w:pPr>
+        <w:jc w:val="both"/>
+        <w:rPr>
+          <w:sz w:val="24"/>
+          <w:szCs w:val="24"/>
+        </w:rPr>
+      </w:pPr>
+      <w:r>
+        <w:rPr>
+          <w:rtl w:val="0"/>
+        </w:rPr>
+      </w:r>
+    </w:p>
+    <w:p>
+      <w:pPr>
+        <w:jc w:val="both"/>
+        <w:rPr>
+          <w:sz w:val="24"/>
+          <w:szCs w:val="24"/>
+        </w:rPr>
+      </w:pPr>
+      <w:r>
+        <w:rPr>
+          <w:rtl w:val="0"/>
+        </w:rPr>
       </w:r>
     </w:p>
     <w:p>
@@ -3190,6 +3589,51 @@
           <w:rtl w:val="0"/>
         </w:rPr>
         <w:t xml:space="preserve">Hub</w:t>
+      </w:r>
+    </w:p>
+    <w:p>
+      <w:pPr>
+        <w:rPr/>
+      </w:pPr>
+      <w:r>
+        <w:rPr/>
+        <w:drawing>
+          <wp:inline distB="114300" distT="114300" distL="114300" distR="114300">
+            <wp:extent cx="1085850" cy="581025"/>
+            <wp:effectExtent b="0" l="0" r="0" t="0"/>
+            <wp:docPr id="8" name="image7.png"/>
+            <a:graphic>
+              <a:graphicData uri="http://schemas.openxmlformats.org/drawingml/2006/picture">
+                <pic:pic>
+                  <pic:nvPicPr>
+                    <pic:cNvPr id="0" name="image7.png"/>
+                    <pic:cNvPicPr preferRelativeResize="0"/>
+                  </pic:nvPicPr>
+                  <pic:blipFill>
+                    <a:blip r:embed="rId13"/>
+                    <a:srcRect b="0" l="0" r="0" t="0"/>
+                    <a:stretch>
+                      <a:fillRect/>
+                    </a:stretch>
+                  </pic:blipFill>
+                  <pic:spPr>
+                    <a:xfrm>
+                      <a:off x="0" y="0"/>
+                      <a:ext cx="1085850" cy="581025"/>
+                    </a:xfrm>
+                    <a:prstGeom prst="rect"/>
+                    <a:ln/>
+                  </pic:spPr>
+                </pic:pic>
+              </a:graphicData>
+            </a:graphic>
+          </wp:inline>
+        </w:drawing>
+      </w:r>
+      <w:r>
+        <w:rPr>
+          <w:rtl w:val="0"/>
+        </w:rPr>
       </w:r>
     </w:p>
     <w:p>
@@ -3245,6 +3689,51 @@
     </w:p>
     <w:p>
       <w:pPr>
+        <w:rPr/>
+      </w:pPr>
+      <w:r>
+        <w:rPr/>
+        <w:drawing>
+          <wp:inline distB="114300" distT="114300" distL="114300" distR="114300">
+            <wp:extent cx="1562100" cy="704850"/>
+            <wp:effectExtent b="0" l="0" r="0" t="0"/>
+            <wp:docPr id="11" name="image6.png"/>
+            <a:graphic>
+              <a:graphicData uri="http://schemas.openxmlformats.org/drawingml/2006/picture">
+                <pic:pic>
+                  <pic:nvPicPr>
+                    <pic:cNvPr id="0" name="image6.png"/>
+                    <pic:cNvPicPr preferRelativeResize="0"/>
+                  </pic:nvPicPr>
+                  <pic:blipFill>
+                    <a:blip r:embed="rId14"/>
+                    <a:srcRect b="0" l="0" r="0" t="0"/>
+                    <a:stretch>
+                      <a:fillRect/>
+                    </a:stretch>
+                  </pic:blipFill>
+                  <pic:spPr>
+                    <a:xfrm>
+                      <a:off x="0" y="0"/>
+                      <a:ext cx="1562100" cy="704850"/>
+                    </a:xfrm>
+                    <a:prstGeom prst="rect"/>
+                    <a:ln/>
+                  </pic:spPr>
+                </pic:pic>
+              </a:graphicData>
+            </a:graphic>
+          </wp:inline>
+        </w:drawing>
+      </w:r>
+      <w:r>
+        <w:rPr>
+          <w:rtl w:val="0"/>
+        </w:rPr>
+      </w:r>
+    </w:p>
+    <w:p>
+      <w:pPr>
         <w:jc w:val="both"/>
         <w:rPr>
           <w:sz w:val="24"/>
@@ -3288,6 +3777,51 @@
     </w:p>
     <w:p>
       <w:pPr>
+        <w:rPr/>
+      </w:pPr>
+      <w:r>
+        <w:rPr/>
+        <w:drawing>
+          <wp:inline distB="114300" distT="114300" distL="114300" distR="114300">
+            <wp:extent cx="762000" cy="676275"/>
+            <wp:effectExtent b="0" l="0" r="0" t="0"/>
+            <wp:docPr id="7" name="image2.png"/>
+            <a:graphic>
+              <a:graphicData uri="http://schemas.openxmlformats.org/drawingml/2006/picture">
+                <pic:pic>
+                  <pic:nvPicPr>
+                    <pic:cNvPr id="0" name="image2.png"/>
+                    <pic:cNvPicPr preferRelativeResize="0"/>
+                  </pic:nvPicPr>
+                  <pic:blipFill>
+                    <a:blip r:embed="rId15"/>
+                    <a:srcRect b="0" l="0" r="0" t="0"/>
+                    <a:stretch>
+                      <a:fillRect/>
+                    </a:stretch>
+                  </pic:blipFill>
+                  <pic:spPr>
+                    <a:xfrm>
+                      <a:off x="0" y="0"/>
+                      <a:ext cx="762000" cy="676275"/>
+                    </a:xfrm>
+                    <a:prstGeom prst="rect"/>
+                    <a:ln/>
+                  </pic:spPr>
+                </pic:pic>
+              </a:graphicData>
+            </a:graphic>
+          </wp:inline>
+        </w:drawing>
+      </w:r>
+      <w:r>
+        <w:rPr>
+          <w:rtl w:val="0"/>
+        </w:rPr>
+      </w:r>
+    </w:p>
+    <w:p>
+      <w:pPr>
         <w:jc w:val="both"/>
         <w:rPr>
           <w:sz w:val="24"/>
@@ -3305,26 +3839,139 @@
     </w:p>
     <w:p>
       <w:pPr>
+        <w:jc w:val="both"/>
+        <w:rPr>
+          <w:sz w:val="24"/>
+          <w:szCs w:val="24"/>
+        </w:rPr>
+      </w:pPr>
+      <w:r>
+        <w:rPr>
+          <w:rtl w:val="0"/>
+        </w:rPr>
+      </w:r>
+    </w:p>
+    <w:p>
+      <w:pPr>
+        <w:jc w:val="both"/>
+        <w:rPr>
+          <w:sz w:val="24"/>
+          <w:szCs w:val="24"/>
+        </w:rPr>
+      </w:pPr>
+      <w:r>
+        <w:rPr>
+          <w:rtl w:val="0"/>
+        </w:rPr>
+      </w:r>
+    </w:p>
+    <w:p>
+      <w:pPr>
+        <w:jc w:val="both"/>
+        <w:rPr>
+          <w:sz w:val="24"/>
+          <w:szCs w:val="24"/>
+        </w:rPr>
+      </w:pPr>
+      <w:r>
+        <w:rPr>
+          <w:rtl w:val="0"/>
+        </w:rPr>
+      </w:r>
+    </w:p>
+    <w:p>
+      <w:pPr>
+        <w:jc w:val="both"/>
+        <w:rPr>
+          <w:sz w:val="24"/>
+          <w:szCs w:val="24"/>
+        </w:rPr>
+      </w:pPr>
+      <w:r>
+        <w:rPr>
+          <w:rtl w:val="0"/>
+        </w:rPr>
+      </w:r>
+    </w:p>
+    <w:p>
+      <w:pPr>
+        <w:jc w:val="both"/>
+        <w:rPr>
+          <w:sz w:val="24"/>
+          <w:szCs w:val="24"/>
+        </w:rPr>
+      </w:pPr>
+      <w:r>
+        <w:rPr>
+          <w:rtl w:val="0"/>
+        </w:rPr>
+      </w:r>
+    </w:p>
+    <w:p>
+      <w:pPr>
         <w:pStyle w:val="Heading2"/>
         <w:jc w:val="both"/>
-        <w:rPr>
-          <w:sz w:val="24"/>
-          <w:szCs w:val="24"/>
-        </w:rPr>
-      </w:pPr>
-      <w:bookmarkStart w:colFirst="0" w:colLast="0" w:name="_5m0nq1sqdyjg" w:id="45"/>
-      <w:bookmarkEnd w:id="45"/>
-      <w:r>
         <w:rPr>
           <w:rFonts w:ascii="Roboto" w:cs="Roboto" w:eastAsia="Roboto" w:hAnsi="Roboto"/>
           <w:b w:val="1"/>
           <w:sz w:val="27"/>
           <w:szCs w:val="27"/>
           <w:highlight w:val="white"/>
+        </w:rPr>
+      </w:pPr>
+      <w:bookmarkStart w:colFirst="0" w:colLast="0" w:name="_5m0nq1sqdyjg" w:id="45"/>
+      <w:bookmarkEnd w:id="45"/>
+      <w:r>
+        <w:rPr>
+          <w:rFonts w:ascii="Roboto" w:cs="Roboto" w:eastAsia="Roboto" w:hAnsi="Roboto"/>
+          <w:b w:val="1"/>
+          <w:sz w:val="27"/>
+          <w:szCs w:val="27"/>
+          <w:highlight w:val="white"/>
           <w:rtl w:val="0"/>
         </w:rPr>
         <w:t xml:space="preserve">ATM Switches</w:t>
       </w:r>
+    </w:p>
+    <w:p>
+      <w:pPr>
+        <w:rPr/>
+      </w:pPr>
+      <w:r>
+        <w:rPr/>
+        <w:drawing>
+          <wp:inline distB="114300" distT="114300" distL="114300" distR="114300">
+            <wp:extent cx="419100" cy="361950"/>
+            <wp:effectExtent b="0" l="0" r="0" t="0"/>
+            <wp:docPr id="4" name="image5.png"/>
+            <a:graphic>
+              <a:graphicData uri="http://schemas.openxmlformats.org/drawingml/2006/picture">
+                <pic:pic>
+                  <pic:nvPicPr>
+                    <pic:cNvPr id="0" name="image5.png"/>
+                    <pic:cNvPicPr preferRelativeResize="0"/>
+                  </pic:nvPicPr>
+                  <pic:blipFill>
+                    <a:blip r:embed="rId16"/>
+                    <a:srcRect b="0" l="0" r="0" t="0"/>
+                    <a:stretch>
+                      <a:fillRect/>
+                    </a:stretch>
+                  </pic:blipFill>
+                  <pic:spPr>
+                    <a:xfrm>
+                      <a:off x="0" y="0"/>
+                      <a:ext cx="419100" cy="361950"/>
+                    </a:xfrm>
+                    <a:prstGeom prst="rect"/>
+                    <a:ln/>
+                  </pic:spPr>
+                </pic:pic>
+              </a:graphicData>
+            </a:graphic>
+          </wp:inline>
+        </w:drawing>
+      </w:r>
       <w:r>
         <w:rPr>
           <w:rtl w:val="0"/>
@@ -3364,6 +4011,16 @@
         </w:rPr>
         <w:t xml:space="preserve">En una red ATM las comunicaciones se establecen a través de un conjunto de dispositivos intermedios llamados switches. Usados principales cuando se pasan señales de audio o video.</w:t>
       </w:r>
+      <w:r>
+        <w:rPr>
+          <w:rtl w:val="0"/>
+        </w:rPr>
+      </w:r>
+    </w:p>
+    <w:p>
+      <w:pPr>
+        <w:rPr/>
+      </w:pPr>
       <w:r>
         <w:rPr>
           <w:rtl w:val="0"/>
@@ -3375,90 +4032,8 @@
         <w:pStyle w:val="Heading1"/>
         <w:rPr/>
       </w:pPr>
-      <w:bookmarkStart w:colFirst="0" w:colLast="0" w:name="_7a7pu4vm8iqv" w:id="46"/>
+      <w:bookmarkStart w:colFirst="0" w:colLast="0" w:name="_q1m97mtcwb1p" w:id="46"/>
       <w:bookmarkEnd w:id="46"/>
-      <w:r>
-        <w:rPr>
-          <w:rtl w:val="0"/>
-        </w:rPr>
-      </w:r>
-    </w:p>
-    <w:p>
-      <w:pPr>
-        <w:pStyle w:val="Heading1"/>
-        <w:rPr/>
-      </w:pPr>
-      <w:bookmarkStart w:colFirst="0" w:colLast="0" w:name="_oi9bx9qw9kgi" w:id="47"/>
-      <w:bookmarkEnd w:id="47"/>
-      <w:r>
-        <w:rPr>
-          <w:rtl w:val="0"/>
-        </w:rPr>
-      </w:r>
-    </w:p>
-    <w:p>
-      <w:pPr>
-        <w:pStyle w:val="Heading1"/>
-        <w:rPr/>
-      </w:pPr>
-      <w:bookmarkStart w:colFirst="0" w:colLast="0" w:name="_oxjmrwei8lcy" w:id="48"/>
-      <w:bookmarkEnd w:id="48"/>
-      <w:r>
-        <w:rPr>
-          <w:rtl w:val="0"/>
-        </w:rPr>
-      </w:r>
-    </w:p>
-    <w:p>
-      <w:pPr>
-        <w:pStyle w:val="Heading1"/>
-        <w:rPr/>
-      </w:pPr>
-      <w:bookmarkStart w:colFirst="0" w:colLast="0" w:name="_x36jv27bmpgj" w:id="49"/>
-      <w:bookmarkEnd w:id="49"/>
-      <w:r>
-        <w:rPr>
-          <w:rtl w:val="0"/>
-        </w:rPr>
-      </w:r>
-    </w:p>
-    <w:p>
-      <w:pPr>
-        <w:rPr/>
-      </w:pPr>
-      <w:r>
-        <w:rPr>
-          <w:rtl w:val="0"/>
-        </w:rPr>
-      </w:r>
-    </w:p>
-    <w:p>
-      <w:pPr>
-        <w:rPr/>
-      </w:pPr>
-      <w:r>
-        <w:rPr>
-          <w:rtl w:val="0"/>
-        </w:rPr>
-      </w:r>
-    </w:p>
-    <w:p>
-      <w:pPr>
-        <w:rPr/>
-      </w:pPr>
-      <w:r>
-        <w:rPr>
-          <w:rtl w:val="0"/>
-        </w:rPr>
-      </w:r>
-    </w:p>
-    <w:p>
-      <w:pPr>
-        <w:pStyle w:val="Heading1"/>
-        <w:rPr/>
-      </w:pPr>
-      <w:bookmarkStart w:colFirst="0" w:colLast="0" w:name="_q1m97mtcwb1p" w:id="50"/>
-      <w:bookmarkEnd w:id="50"/>
       <w:r>
         <w:rPr>
           <w:rtl w:val="0"/>
@@ -3591,8 +4166,8 @@
         <w:jc w:val="left"/>
         <w:rPr/>
       </w:pPr>
-      <w:bookmarkStart w:colFirst="0" w:colLast="0" w:name="_a0gnjmign16n" w:id="51"/>
-      <w:bookmarkEnd w:id="51"/>
+      <w:bookmarkStart w:colFirst="0" w:colLast="0" w:name="_a0gnjmign16n" w:id="47"/>
+      <w:bookmarkEnd w:id="47"/>
       <w:r>
         <w:rPr>
           <w:rtl w:val="0"/>
@@ -3624,7 +4199,7 @@
         </w:rPr>
         <w:t xml:space="preserve">Pedro R.M, “Network Simulator”,Science direct , Elsevier EV, 2021,[6 de Febrero 2021]. Enlace:  </w:t>
       </w:r>
-      <w:hyperlink r:id="rId11">
+      <w:hyperlink r:id="rId17">
         <w:r>
           <w:rPr>
             <w:rFonts w:ascii="Arial" w:cs="Arial" w:eastAsia="Arial" w:hAnsi="Arial"/>
@@ -3678,7 +4253,7 @@
         </w:rPr>
         <w:t xml:space="preserve">  </w:t>
       </w:r>
-      <w:hyperlink r:id="rId12">
+      <w:hyperlink r:id="rId18">
         <w:r>
           <w:rPr>
             <w:rFonts w:ascii="Arial" w:cs="Arial" w:eastAsia="Arial" w:hAnsi="Arial"/>
@@ -3732,7 +4307,7 @@
         </w:rPr>
         <w:t xml:space="preserve"> </w:t>
       </w:r>
-      <w:hyperlink r:id="rId13">
+      <w:hyperlink r:id="rId19">
         <w:r>
           <w:rPr>
             <w:rFonts w:ascii="Arial" w:cs="Arial" w:eastAsia="Arial" w:hAnsi="Arial"/>
@@ -3787,7 +4362,7 @@
         </w:rPr>
         <w:t xml:space="preserve"> </w:t>
       </w:r>
-      <w:hyperlink r:id="rId14">
+      <w:hyperlink r:id="rId20">
         <w:r>
           <w:rPr>
             <w:rFonts w:ascii="Arial" w:cs="Arial" w:eastAsia="Arial" w:hAnsi="Arial"/>
@@ -3832,7 +4407,7 @@
         </w:rPr>
         <w:t xml:space="preserve">Blog BrainLinkLetter, “How to set up the UNetLab or EVE-NG network emulator on a Linux system”, [ 6 de Febrero del 2017], Consulta: 7 de Febrero del 2021. Enlace: </w:t>
       </w:r>
-      <w:hyperlink r:id="rId15">
+      <w:hyperlink r:id="rId21">
         <w:r>
           <w:rPr>
             <w:color w:val="1155cc"/>
@@ -3882,7 +4457,7 @@
         </w:rPr>
         <w:t xml:space="preserve">Tolga Bagci, “What is GNS3 ?”, Sysnetech solutions, [ 6 de agosto del 2020], Consulta: 7 de Febrero del 2021. Enlace: </w:t>
       </w:r>
-      <w:hyperlink r:id="rId16">
+      <w:hyperlink r:id="rId22">
         <w:r>
           <w:rPr>
             <w:color w:val="1155cc"/>
@@ -3956,9 +4531,9 @@
       </w:r>
     </w:p>
     <w:sectPr>
-      <w:headerReference r:id="rId17" w:type="default"/>
-      <w:headerReference r:id="rId18" w:type="first"/>
-      <w:footerReference r:id="rId19" w:type="first"/>
+      <w:headerReference r:id="rId23" w:type="default"/>
+      <w:headerReference r:id="rId24" w:type="first"/>
+      <w:footerReference r:id="rId25" w:type="first"/>
       <w:pgSz w:h="15840" w:w="12240" w:orient="portrait"/>
       <w:pgMar w:bottom="1080" w:top="1080" w:left="1440" w:right="1440" w:header="0" w:footer="720"/>
       <w:pgNumType w:start="0"/>
@@ -4009,8 +4584,8 @@
       <w:jc w:val="right"/>
       <w:rPr/>
     </w:pPr>
-    <w:bookmarkStart w:colFirst="0" w:colLast="0" w:name="_9nvcibv3gama" w:id="52"/>
-    <w:bookmarkEnd w:id="52"/>
+    <w:bookmarkStart w:colFirst="0" w:colLast="0" w:name="_9nvcibv3gama" w:id="48"/>
+    <w:bookmarkEnd w:id="48"/>
     <w:r>
       <w:rPr>
         <w:color w:val="000000"/>
@@ -4052,12 +4627,12 @@
         <wp:inline distB="114300" distT="114300" distL="114300" distR="114300">
           <wp:extent cx="5916349" cy="104775"/>
           <wp:effectExtent b="0" l="0" r="0" t="0"/>
-          <wp:docPr descr="Línea horizontal" id="3" name="image2.png"/>
+          <wp:docPr descr="Línea horizontal" id="5" name="image8.png"/>
           <a:graphic>
             <a:graphicData uri="http://schemas.openxmlformats.org/drawingml/2006/picture">
               <pic:pic>
                 <pic:nvPicPr>
-                  <pic:cNvPr descr="Línea horizontal" id="0" name="image2.png"/>
+                  <pic:cNvPr descr="Línea horizontal" id="0" name="image8.png"/>
                   <pic:cNvPicPr preferRelativeResize="0"/>
                 </pic:nvPicPr>
                 <pic:blipFill>
@@ -5622,6 +6197,55 @@
     </w:rPr>
   </w:style>
   <w:style w:type="table" w:styleId="Table1">
+    <w:basedOn w:val="TableNormal"/>
+    <w:tblPr>
+      <w:tblStyleRowBandSize w:val="1"/>
+      <w:tblStyleColBandSize w:val="1"/>
+      <w:tblCellMar>
+        <w:top w:w="100.0" w:type="dxa"/>
+        <w:left w:w="100.0" w:type="dxa"/>
+        <w:bottom w:w="100.0" w:type="dxa"/>
+        <w:right w:w="100.0" w:type="dxa"/>
+      </w:tblCellMar>
+    </w:tblPr>
+    <w:tblStylePr w:type="band1Horz">
+      <w:tcPr/>
+    </w:tblStylePr>
+    <w:tblStylePr w:type="band1Vert">
+      <w:tcPr/>
+    </w:tblStylePr>
+    <w:tblStylePr w:type="band2Horz">
+      <w:tcPr/>
+    </w:tblStylePr>
+    <w:tblStylePr w:type="band2Vert">
+      <w:tcPr/>
+    </w:tblStylePr>
+    <w:tblStylePr w:type="firstCol">
+      <w:tcPr/>
+    </w:tblStylePr>
+    <w:tblStylePr w:type="firstRow">
+      <w:tcPr/>
+    </w:tblStylePr>
+    <w:tblStylePr w:type="lastCol">
+      <w:tcPr/>
+    </w:tblStylePr>
+    <w:tblStylePr w:type="lastRow">
+      <w:tcPr/>
+    </w:tblStylePr>
+    <w:tblStylePr w:type="neCell">
+      <w:tcPr/>
+    </w:tblStylePr>
+    <w:tblStylePr w:type="nwCell">
+      <w:tcPr/>
+    </w:tblStylePr>
+    <w:tblStylePr w:type="seCell">
+      <w:tcPr/>
+    </w:tblStylePr>
+    <w:tblStylePr w:type="swCell">
+      <w:tcPr/>
+    </w:tblStylePr>
+  </w:style>
+  <w:style w:type="table" w:styleId="Table2">
     <w:basedOn w:val="TableNormal"/>
     <w:tblPr>
       <w:tblStyleRowBandSize w:val="1"/>

</xml_diff>